<commit_message>
add user permissions in django
</commit_message>
<xml_diff>
--- a/django lessons/Securing APIs.docx
+++ b/django lessons/Securing APIs.docx
@@ -506,47 +506,7 @@
               <w14:round/>
             </w14:textOutline>
           </w:rPr>
-          <w:t>https://djoser.readthedocs.io/en/l</w:t>
-        </w:r>
-        <w:r>
-          <w:rPr>
-            <w:rFonts w:asciiTheme="minorBidi" w:eastAsia="Times New Roman" w:hAnsiTheme="minorBidi"/>
-            <w:color w:val="4472C4" w:themeColor="accent1"/>
-            <w:sz w:val="32"/>
-            <w:szCs w:val="32"/>
-            <w:lang w:val="en-US"/>
-            <w14:shadow w14:blurRad="38100" w14:dist="25400" w14:dir="5400000" w14:sx="100000" w14:sy="100000" w14:kx="0" w14:ky="0" w14:algn="ctr">
-              <w14:srgbClr w14:val="6E747A">
-                <w14:alpha w14:val="57000"/>
-              </w14:srgbClr>
-            </w14:shadow>
-            <w14:textOutline w14:w="0" w14:cap="flat" w14:cmpd="sng" w14:algn="ctr">
-              <w14:noFill/>
-              <w14:prstDash w14:val="solid"/>
-              <w14:round/>
-            </w14:textOutline>
-          </w:rPr>
-          <w:t>a</w:t>
-        </w:r>
-        <w:r>
-          <w:rPr>
-            <w:rFonts w:asciiTheme="minorBidi" w:eastAsia="Times New Roman" w:hAnsiTheme="minorBidi"/>
-            <w:color w:val="4472C4" w:themeColor="accent1"/>
-            <w:sz w:val="32"/>
-            <w:szCs w:val="32"/>
-            <w:lang w:val="en-US"/>
-            <w14:shadow w14:blurRad="38100" w14:dist="25400" w14:dir="5400000" w14:sx="100000" w14:sy="100000" w14:kx="0" w14:ky="0" w14:algn="ctr">
-              <w14:srgbClr w14:val="6E747A">
-                <w14:alpha w14:val="57000"/>
-              </w14:srgbClr>
-            </w14:shadow>
-            <w14:textOutline w14:w="0" w14:cap="flat" w14:cmpd="sng" w14:algn="ctr">
-              <w14:noFill/>
-              <w14:prstDash w14:val="solid"/>
-              <w14:round/>
-            </w14:textOutline>
-          </w:rPr>
-          <w:t>test/index.html</w:t>
+          <w:t>https://djoser.readthedocs.io/en/latest/index.html</w:t>
         </w:r>
       </w:hyperlink>
     </w:p>
@@ -2084,27 +2044,7 @@
           <w:szCs w:val="32"/>
           <w:lang w:val="en-US"/>
         </w:rPr>
-        <w:t xml:space="preserve">to </w:t>
-      </w:r>
-      <w:r>
-        <w:rPr>
-          <w:rFonts w:asciiTheme="minorBidi" w:eastAsia="Times New Roman" w:hAnsiTheme="minorBidi"/>
-          <w:color w:val="212338"/>
-          <w:sz w:val="32"/>
-          <w:szCs w:val="32"/>
-          <w:lang w:val="en-US"/>
-        </w:rPr>
-        <w:t>refresh a token after being expired,</w:t>
-      </w:r>
-      <w:r>
-        <w:rPr>
-          <w:rFonts w:asciiTheme="minorBidi" w:eastAsia="Times New Roman" w:hAnsiTheme="minorBidi"/>
-          <w:color w:val="212338"/>
-          <w:sz w:val="32"/>
-          <w:szCs w:val="32"/>
-          <w:lang w:val="en-US"/>
-        </w:rPr>
-        <w:t xml:space="preserve"> I need to use this </w:t>
+        <w:t xml:space="preserve">to refresh a token after being expired, I need to use this </w:t>
       </w:r>
       <w:proofErr w:type="spellStart"/>
       <w:r>
@@ -2148,27 +2088,7 @@
           <w:szCs w:val="32"/>
           <w:lang w:val="en-US"/>
         </w:rPr>
-        <w:t>/</w:t>
-      </w:r>
-      <w:r>
-        <w:rPr>
-          <w:rFonts w:asciiTheme="minorBidi" w:eastAsia="Times New Roman" w:hAnsiTheme="minorBidi"/>
-          <w:color w:val="212338"/>
-          <w:sz w:val="32"/>
-          <w:szCs w:val="32"/>
-          <w:lang w:val="en-US"/>
-        </w:rPr>
-        <w:t>refresh</w:t>
-      </w:r>
-      <w:r>
-        <w:rPr>
-          <w:rFonts w:asciiTheme="minorBidi" w:eastAsia="Times New Roman" w:hAnsiTheme="minorBidi"/>
-          <w:color w:val="212338"/>
-          <w:sz w:val="32"/>
-          <w:szCs w:val="32"/>
-          <w:lang w:val="en-US"/>
-        </w:rPr>
-        <w:t>.</w:t>
+        <w:t>/refresh.</w:t>
       </w:r>
     </w:p>
     <w:p>
@@ -2271,6 +2191,1348 @@
           <w:szCs w:val="32"/>
           <w:lang w:val="en-US"/>
         </w:rPr>
+        <w:t xml:space="preserve">to get current user, I need to use this </w:t>
+      </w:r>
+      <w:proofErr w:type="spellStart"/>
+      <w:r>
+        <w:rPr>
+          <w:rFonts w:asciiTheme="minorBidi" w:eastAsia="Times New Roman" w:hAnsiTheme="minorBidi"/>
+          <w:color w:val="212338"/>
+          <w:sz w:val="32"/>
+          <w:szCs w:val="32"/>
+          <w:lang w:val="en-US"/>
+        </w:rPr>
+        <w:t>url</w:t>
+      </w:r>
+      <w:proofErr w:type="spellEnd"/>
+      <w:r>
+        <w:rPr>
+          <w:rFonts w:asciiTheme="minorBidi" w:eastAsia="Times New Roman" w:hAnsiTheme="minorBidi"/>
+          <w:color w:val="212338"/>
+          <w:sz w:val="32"/>
+          <w:szCs w:val="32"/>
+          <w:lang w:val="en-US"/>
+        </w:rPr>
+        <w:t>:  /auth/users/me.</w:t>
+      </w:r>
+    </w:p>
+    <w:p>
+      <w:pPr>
+        <w:pStyle w:val="ListParagraph"/>
+        <w:numPr>
+          <w:ilvl w:val="0"/>
+          <w:numId w:val="2"/>
+        </w:numPr>
+        <w:spacing w:before="150" w:after="450"/>
+        <w:outlineLvl w:val="1"/>
+        <w:rPr>
+          <w:rFonts w:asciiTheme="minorBidi" w:eastAsia="Times New Roman" w:hAnsiTheme="minorBidi"/>
+          <w:color w:val="212338"/>
+          <w:sz w:val="32"/>
+          <w:szCs w:val="32"/>
+          <w:lang w:val="en-US"/>
+        </w:rPr>
+      </w:pPr>
+      <w:r>
+        <w:rPr>
+          <w:rFonts w:asciiTheme="minorBidi" w:eastAsia="Times New Roman" w:hAnsiTheme="minorBidi"/>
+          <w:color w:val="212338"/>
+          <w:sz w:val="32"/>
+          <w:szCs w:val="32"/>
+          <w:lang w:val="en-US"/>
+        </w:rPr>
+        <w:t xml:space="preserve">I need to provide the </w:t>
+      </w:r>
+      <w:proofErr w:type="spellStart"/>
+      <w:r>
+        <w:rPr>
+          <w:rFonts w:asciiTheme="minorBidi" w:eastAsia="Times New Roman" w:hAnsiTheme="minorBidi"/>
+          <w:color w:val="212338"/>
+          <w:sz w:val="32"/>
+          <w:szCs w:val="32"/>
+          <w:lang w:val="en-US"/>
+        </w:rPr>
+        <w:t>jwt</w:t>
+      </w:r>
+      <w:proofErr w:type="spellEnd"/>
+      <w:r>
+        <w:rPr>
+          <w:rFonts w:asciiTheme="minorBidi" w:eastAsia="Times New Roman" w:hAnsiTheme="minorBidi"/>
+          <w:color w:val="212338"/>
+          <w:sz w:val="32"/>
+          <w:szCs w:val="32"/>
+          <w:lang w:val="en-US"/>
+        </w:rPr>
+        <w:t xml:space="preserve"> to header and it’s a json object like this:</w:t>
+      </w:r>
+    </w:p>
+    <w:p>
+      <w:pPr>
+        <w:spacing w:before="150" w:after="450"/>
+        <w:ind w:left="720" w:firstLine="720"/>
+        <w:outlineLvl w:val="1"/>
+        <w:rPr>
+          <w:rFonts w:asciiTheme="minorBidi" w:eastAsia="Times New Roman" w:hAnsiTheme="minorBidi"/>
+          <w:color w:val="212338"/>
+          <w:sz w:val="32"/>
+          <w:szCs w:val="32"/>
+          <w:lang w:val="en-US"/>
+        </w:rPr>
+      </w:pPr>
+      <w:r>
+        <w:rPr>
+          <w:rFonts w:asciiTheme="minorBidi" w:eastAsia="Times New Roman" w:hAnsiTheme="minorBidi"/>
+          <w:color w:val="212338"/>
+          <w:sz w:val="32"/>
+          <w:szCs w:val="32"/>
+          <w:lang w:val="en-US"/>
+        </w:rPr>
+        <w:t xml:space="preserve">{“Authorization”: “JWT </w:t>
+      </w:r>
+      <w:proofErr w:type="spellStart"/>
+      <w:r>
+        <w:rPr>
+          <w:rFonts w:asciiTheme="minorBidi" w:eastAsia="Times New Roman" w:hAnsiTheme="minorBidi"/>
+          <w:color w:val="212338"/>
+          <w:sz w:val="32"/>
+          <w:szCs w:val="32"/>
+          <w:lang w:val="en-US"/>
+        </w:rPr>
+        <w:t>myToken</w:t>
+      </w:r>
+      <w:proofErr w:type="spellEnd"/>
+      <w:r>
+        <w:rPr>
+          <w:rFonts w:asciiTheme="minorBidi" w:eastAsia="Times New Roman" w:hAnsiTheme="minorBidi"/>
+          <w:color w:val="212338"/>
+          <w:sz w:val="32"/>
+          <w:szCs w:val="32"/>
+          <w:lang w:val="en-US"/>
+        </w:rPr>
+        <w:t>”}</w:t>
+      </w:r>
+    </w:p>
+    <w:p>
+      <w:pPr>
+        <w:pStyle w:val="ListParagraph"/>
+        <w:numPr>
+          <w:ilvl w:val="0"/>
+          <w:numId w:val="2"/>
+        </w:numPr>
+        <w:spacing w:before="150" w:after="450"/>
+        <w:outlineLvl w:val="1"/>
+        <w:rPr>
+          <w:rFonts w:asciiTheme="minorBidi" w:eastAsia="Times New Roman" w:hAnsiTheme="minorBidi"/>
+          <w:color w:val="212338"/>
+          <w:sz w:val="32"/>
+          <w:szCs w:val="32"/>
+          <w:lang w:val="en-US"/>
+        </w:rPr>
+      </w:pPr>
+      <w:r>
+        <w:rPr>
+          <w:rFonts w:asciiTheme="minorBidi" w:eastAsia="Times New Roman" w:hAnsiTheme="minorBidi"/>
+          <w:color w:val="212338"/>
+          <w:sz w:val="32"/>
+          <w:szCs w:val="32"/>
+          <w:lang w:val="en-US"/>
+        </w:rPr>
+        <w:t xml:space="preserve">If I want to customize my </w:t>
+      </w:r>
+      <w:r>
+        <w:rPr>
+          <w:rFonts w:asciiTheme="minorBidi" w:eastAsia="Times New Roman" w:hAnsiTheme="minorBidi"/>
+          <w:color w:val="212338"/>
+          <w:sz w:val="32"/>
+          <w:szCs w:val="32"/>
+          <w:lang w:val="en-US"/>
+        </w:rPr>
+        <w:t>response,</w:t>
+      </w:r>
+      <w:r>
+        <w:rPr>
+          <w:rFonts w:asciiTheme="minorBidi" w:eastAsia="Times New Roman" w:hAnsiTheme="minorBidi"/>
+          <w:color w:val="212338"/>
+          <w:sz w:val="32"/>
+          <w:szCs w:val="32"/>
+          <w:lang w:val="en-US"/>
+        </w:rPr>
+        <w:t xml:space="preserve"> I need to first import </w:t>
+      </w:r>
+      <w:proofErr w:type="spellStart"/>
+      <w:r>
+        <w:rPr>
+          <w:rFonts w:asciiTheme="minorBidi" w:eastAsia="Times New Roman" w:hAnsiTheme="minorBidi"/>
+          <w:color w:val="212338"/>
+          <w:sz w:val="32"/>
+          <w:szCs w:val="32"/>
+          <w:lang w:val="en-US"/>
+        </w:rPr>
+        <w:t>UserSerializer</w:t>
+      </w:r>
+      <w:proofErr w:type="spellEnd"/>
+      <w:r>
+        <w:rPr>
+          <w:rFonts w:asciiTheme="minorBidi" w:eastAsia="Times New Roman" w:hAnsiTheme="minorBidi"/>
+          <w:color w:val="212338"/>
+          <w:sz w:val="32"/>
+          <w:szCs w:val="32"/>
+          <w:lang w:val="en-US"/>
+        </w:rPr>
+        <w:t xml:space="preserve"> and extend my class from it.</w:t>
+      </w:r>
+    </w:p>
+    <w:p>
+      <w:pPr>
+        <w:pStyle w:val="ListParagraph"/>
+        <w:numPr>
+          <w:ilvl w:val="1"/>
+          <w:numId w:val="2"/>
+        </w:numPr>
+        <w:spacing w:before="150" w:after="450"/>
+        <w:outlineLvl w:val="1"/>
+        <w:rPr>
+          <w:rFonts w:asciiTheme="minorBidi" w:eastAsia="Times New Roman" w:hAnsiTheme="minorBidi"/>
+          <w:color w:val="212338"/>
+          <w:sz w:val="32"/>
+          <w:szCs w:val="32"/>
+          <w:lang w:val="en-US"/>
+        </w:rPr>
+      </w:pPr>
+      <w:r>
+        <w:rPr>
+          <w:rFonts w:asciiTheme="minorBidi" w:eastAsia="Times New Roman" w:hAnsiTheme="minorBidi"/>
+          <w:color w:val="212338"/>
+          <w:sz w:val="32"/>
+          <w:szCs w:val="32"/>
+          <w:lang w:val="en-US"/>
+        </w:rPr>
+        <w:t xml:space="preserve">Then create my </w:t>
+      </w:r>
+      <w:r>
+        <w:rPr>
+          <w:rFonts w:asciiTheme="minorBidi" w:eastAsia="Times New Roman" w:hAnsiTheme="minorBidi"/>
+          <w:color w:val="212338"/>
+          <w:sz w:val="32"/>
+          <w:szCs w:val="32"/>
+          <w:lang w:val="en-US"/>
+        </w:rPr>
+        <w:t xml:space="preserve">custom Meta (extends </w:t>
+      </w:r>
+      <w:proofErr w:type="spellStart"/>
+      <w:r>
+        <w:rPr>
+          <w:rFonts w:asciiTheme="minorBidi" w:eastAsia="Times New Roman" w:hAnsiTheme="minorBidi"/>
+          <w:color w:val="212338"/>
+          <w:sz w:val="32"/>
+          <w:szCs w:val="32"/>
+          <w:lang w:val="en-US"/>
+        </w:rPr>
+        <w:t>Base.Meta</w:t>
+      </w:r>
+      <w:proofErr w:type="spellEnd"/>
+      <w:r>
+        <w:rPr>
+          <w:rFonts w:asciiTheme="minorBidi" w:eastAsia="Times New Roman" w:hAnsiTheme="minorBidi"/>
+          <w:color w:val="212338"/>
+          <w:sz w:val="32"/>
+          <w:szCs w:val="32"/>
+          <w:lang w:val="en-US"/>
+        </w:rPr>
+        <w:t>):</w:t>
+      </w:r>
+    </w:p>
+    <w:p>
+      <w:pPr>
+        <w:pStyle w:val="ListParagraph"/>
+        <w:numPr>
+          <w:ilvl w:val="2"/>
+          <w:numId w:val="2"/>
+        </w:numPr>
+        <w:spacing w:before="150" w:after="450"/>
+        <w:outlineLvl w:val="1"/>
+        <w:rPr>
+          <w:rFonts w:asciiTheme="minorBidi" w:eastAsia="Times New Roman" w:hAnsiTheme="minorBidi"/>
+          <w:color w:val="212338"/>
+          <w:sz w:val="32"/>
+          <w:szCs w:val="32"/>
+          <w:lang w:val="en-US"/>
+        </w:rPr>
+      </w:pPr>
+      <w:r>
+        <w:rPr>
+          <w:rFonts w:asciiTheme="minorBidi" w:eastAsia="Times New Roman" w:hAnsiTheme="minorBidi"/>
+          <w:color w:val="212338"/>
+          <w:sz w:val="32"/>
+          <w:szCs w:val="32"/>
+          <w:lang w:val="en-US"/>
+        </w:rPr>
+        <w:t>I redefine the fields property and add fields I want to restore.</w:t>
+      </w:r>
+    </w:p>
+    <w:p>
+      <w:pPr>
+        <w:spacing w:before="150" w:after="450"/>
+        <w:outlineLvl w:val="1"/>
+        <w:rPr>
+          <w:rFonts w:ascii="inherit" w:eastAsia="Times New Roman" w:hAnsi="inherit" w:cs="Times New Roman"/>
+          <w:b/>
+          <w:bCs/>
+          <w:sz w:val="36"/>
+          <w:szCs w:val="36"/>
+        </w:rPr>
+      </w:pPr>
+    </w:p>
+    <w:p>
+      <w:pPr>
+        <w:spacing w:before="150" w:after="450"/>
+        <w:outlineLvl w:val="1"/>
+        <w:rPr>
+          <w:rFonts w:ascii="inherit" w:eastAsia="Times New Roman" w:hAnsi="inherit" w:cs="Times New Roman"/>
+          <w:b/>
+          <w:bCs/>
+          <w:sz w:val="36"/>
+          <w:szCs w:val="36"/>
+          <w:lang w:val="en-US"/>
+        </w:rPr>
+      </w:pPr>
+      <w:r>
+        <w:rPr>
+          <w:rFonts w:ascii="inherit" w:eastAsia="Times New Roman" w:hAnsi="inherit" w:cs="Times New Roman"/>
+          <w:b/>
+          <w:bCs/>
+          <w:sz w:val="36"/>
+          <w:szCs w:val="36"/>
+          <w:lang w:val="en-US"/>
+        </w:rPr>
+        <w:t>Get Current User</w:t>
+      </w:r>
+      <w:r>
+        <w:rPr>
+          <w:rFonts w:ascii="inherit" w:eastAsia="Times New Roman" w:hAnsi="inherit" w:cs="Times New Roman"/>
+          <w:b/>
+          <w:bCs/>
+          <w:sz w:val="36"/>
+          <w:szCs w:val="36"/>
+          <w:lang w:val="en-US"/>
+        </w:rPr>
+        <w:t xml:space="preserve"> profile.</w:t>
+      </w:r>
+    </w:p>
+    <w:p>
+      <w:pPr>
+        <w:pStyle w:val="ListParagraph"/>
+        <w:numPr>
+          <w:ilvl w:val="0"/>
+          <w:numId w:val="2"/>
+        </w:numPr>
+        <w:spacing w:before="150" w:after="450"/>
+        <w:outlineLvl w:val="1"/>
+        <w:rPr>
+          <w:rFonts w:asciiTheme="minorBidi" w:eastAsia="Times New Roman" w:hAnsiTheme="minorBidi"/>
+          <w:color w:val="212338"/>
+          <w:sz w:val="32"/>
+          <w:szCs w:val="32"/>
+          <w:lang w:val="en-US"/>
+        </w:rPr>
+      </w:pPr>
+      <w:r>
+        <w:rPr>
+          <w:rFonts w:asciiTheme="minorBidi" w:eastAsia="Times New Roman" w:hAnsiTheme="minorBidi"/>
+          <w:color w:val="212338"/>
+          <w:sz w:val="32"/>
+          <w:szCs w:val="32"/>
+          <w:lang w:val="en-US"/>
+        </w:rPr>
+        <w:t>to get current user</w:t>
+      </w:r>
+      <w:r>
+        <w:rPr>
+          <w:rFonts w:asciiTheme="minorBidi" w:eastAsia="Times New Roman" w:hAnsiTheme="minorBidi"/>
+          <w:color w:val="212338"/>
+          <w:sz w:val="32"/>
+          <w:szCs w:val="32"/>
+          <w:lang w:val="en-US"/>
+        </w:rPr>
+        <w:t xml:space="preserve"> profile I need to create an action (actions are like </w:t>
+      </w:r>
+      <w:proofErr w:type="spellStart"/>
+      <w:r>
+        <w:rPr>
+          <w:rFonts w:asciiTheme="minorBidi" w:eastAsia="Times New Roman" w:hAnsiTheme="minorBidi"/>
+          <w:color w:val="212338"/>
+          <w:sz w:val="32"/>
+          <w:szCs w:val="32"/>
+          <w:lang w:val="en-US"/>
+        </w:rPr>
+        <w:t>mixens</w:t>
+      </w:r>
+      <w:proofErr w:type="spellEnd"/>
+      <w:r>
+        <w:rPr>
+          <w:rFonts w:asciiTheme="minorBidi" w:eastAsia="Times New Roman" w:hAnsiTheme="minorBidi"/>
+          <w:color w:val="212338"/>
+          <w:sz w:val="32"/>
+          <w:szCs w:val="32"/>
+          <w:lang w:val="en-US"/>
+        </w:rPr>
+        <w:t xml:space="preserve"> </w:t>
+      </w:r>
+      <w:proofErr w:type="spellStart"/>
+      <w:r>
+        <w:rPr>
+          <w:rFonts w:asciiTheme="minorBidi" w:eastAsia="Times New Roman" w:hAnsiTheme="minorBidi"/>
+          <w:color w:val="212338"/>
+          <w:sz w:val="32"/>
+          <w:szCs w:val="32"/>
+          <w:lang w:val="en-US"/>
+        </w:rPr>
+        <w:t>CreateMixen</w:t>
+      </w:r>
+      <w:proofErr w:type="spellEnd"/>
+      <w:r>
+        <w:rPr>
+          <w:rFonts w:asciiTheme="minorBidi" w:eastAsia="Times New Roman" w:hAnsiTheme="minorBidi"/>
+          <w:color w:val="212338"/>
+          <w:sz w:val="32"/>
+          <w:szCs w:val="32"/>
+          <w:lang w:val="en-US"/>
+        </w:rPr>
+        <w:t xml:space="preserve">, Update </w:t>
+      </w:r>
+      <w:proofErr w:type="spellStart"/>
+      <w:r>
+        <w:rPr>
+          <w:rFonts w:asciiTheme="minorBidi" w:eastAsia="Times New Roman" w:hAnsiTheme="minorBidi"/>
+          <w:color w:val="212338"/>
+          <w:sz w:val="32"/>
+          <w:szCs w:val="32"/>
+          <w:lang w:val="en-US"/>
+        </w:rPr>
+        <w:t>mixen</w:t>
+      </w:r>
+      <w:proofErr w:type="spellEnd"/>
+      <w:r>
+        <w:rPr>
+          <w:rFonts w:asciiTheme="minorBidi" w:eastAsia="Times New Roman" w:hAnsiTheme="minorBidi"/>
+          <w:color w:val="212338"/>
+          <w:sz w:val="32"/>
+          <w:szCs w:val="32"/>
+          <w:lang w:val="en-US"/>
+        </w:rPr>
+        <w:t xml:space="preserve"> and so on).</w:t>
+      </w:r>
+    </w:p>
+    <w:p>
+      <w:pPr>
+        <w:pStyle w:val="ListParagraph"/>
+        <w:numPr>
+          <w:ilvl w:val="0"/>
+          <w:numId w:val="2"/>
+        </w:numPr>
+        <w:spacing w:before="150" w:after="450"/>
+        <w:outlineLvl w:val="1"/>
+        <w:rPr>
+          <w:rFonts w:asciiTheme="minorBidi" w:eastAsia="Times New Roman" w:hAnsiTheme="minorBidi"/>
+          <w:color w:val="212338"/>
+          <w:sz w:val="32"/>
+          <w:szCs w:val="32"/>
+          <w:lang w:val="en-US"/>
+        </w:rPr>
+      </w:pPr>
+      <w:r>
+        <w:rPr>
+          <w:rFonts w:asciiTheme="minorBidi" w:eastAsia="Times New Roman" w:hAnsiTheme="minorBidi"/>
+          <w:color w:val="212338"/>
+          <w:sz w:val="32"/>
+          <w:szCs w:val="32"/>
+          <w:lang w:val="en-US"/>
+        </w:rPr>
+        <w:t>I first need to define a method and add action decorator to it so my rest know it’s an action.</w:t>
+      </w:r>
+    </w:p>
+    <w:p>
+      <w:pPr>
+        <w:pStyle w:val="ListParagraph"/>
+        <w:numPr>
+          <w:ilvl w:val="1"/>
+          <w:numId w:val="2"/>
+        </w:numPr>
+        <w:spacing w:before="150" w:after="450"/>
+        <w:outlineLvl w:val="1"/>
+        <w:rPr>
+          <w:rFonts w:asciiTheme="minorBidi" w:eastAsia="Times New Roman" w:hAnsiTheme="minorBidi"/>
+          <w:color w:val="212338"/>
+          <w:sz w:val="32"/>
+          <w:szCs w:val="32"/>
+          <w:lang w:val="en-US"/>
+        </w:rPr>
+      </w:pPr>
+      <w:r>
+        <w:rPr>
+          <w:rFonts w:asciiTheme="minorBidi" w:eastAsia="Times New Roman" w:hAnsiTheme="minorBidi"/>
+          <w:color w:val="212338"/>
+          <w:sz w:val="32"/>
+          <w:szCs w:val="32"/>
+          <w:lang w:val="en-US"/>
+        </w:rPr>
+        <w:t xml:space="preserve">From </w:t>
+      </w:r>
+      <w:proofErr w:type="spellStart"/>
+      <w:r>
+        <w:rPr>
+          <w:rFonts w:asciiTheme="minorBidi" w:eastAsia="Times New Roman" w:hAnsiTheme="minorBidi"/>
+          <w:color w:val="212338"/>
+          <w:sz w:val="32"/>
+          <w:szCs w:val="32"/>
+          <w:lang w:val="en-US"/>
+        </w:rPr>
+        <w:t>rest_</w:t>
+      </w:r>
+      <w:proofErr w:type="gramStart"/>
+      <w:r>
+        <w:rPr>
+          <w:rFonts w:asciiTheme="minorBidi" w:eastAsia="Times New Roman" w:hAnsiTheme="minorBidi"/>
+          <w:color w:val="212338"/>
+          <w:sz w:val="32"/>
+          <w:szCs w:val="32"/>
+          <w:lang w:val="en-US"/>
+        </w:rPr>
+        <w:t>framework.decorators</w:t>
+      </w:r>
+      <w:proofErr w:type="spellEnd"/>
+      <w:proofErr w:type="gramEnd"/>
+      <w:r>
+        <w:rPr>
+          <w:rFonts w:asciiTheme="minorBidi" w:eastAsia="Times New Roman" w:hAnsiTheme="minorBidi"/>
+          <w:color w:val="212338"/>
+          <w:sz w:val="32"/>
+          <w:szCs w:val="32"/>
+          <w:lang w:val="en-US"/>
+        </w:rPr>
+        <w:t xml:space="preserve"> import action.</w:t>
+      </w:r>
+    </w:p>
+    <w:p>
+      <w:pPr>
+        <w:pStyle w:val="ListParagraph"/>
+        <w:numPr>
+          <w:ilvl w:val="0"/>
+          <w:numId w:val="2"/>
+        </w:numPr>
+        <w:spacing w:before="150" w:after="450"/>
+        <w:outlineLvl w:val="1"/>
+        <w:rPr>
+          <w:rFonts w:asciiTheme="minorBidi" w:eastAsia="Times New Roman" w:hAnsiTheme="minorBidi"/>
+          <w:color w:val="212338"/>
+          <w:sz w:val="32"/>
+          <w:szCs w:val="32"/>
+          <w:lang w:val="en-US"/>
+        </w:rPr>
+      </w:pPr>
+      <w:r>
+        <w:rPr>
+          <w:rFonts w:asciiTheme="minorBidi" w:eastAsia="Times New Roman" w:hAnsiTheme="minorBidi"/>
+          <w:color w:val="212338"/>
+          <w:sz w:val="32"/>
+          <w:szCs w:val="32"/>
+          <w:lang w:val="en-US"/>
+        </w:rPr>
+        <w:t>Then define my method and pass the request object to it, then add action decorator and pass to it details property.</w:t>
+      </w:r>
+    </w:p>
+    <w:p>
+      <w:pPr>
+        <w:pStyle w:val="ListParagraph"/>
+        <w:numPr>
+          <w:ilvl w:val="1"/>
+          <w:numId w:val="2"/>
+        </w:numPr>
+        <w:spacing w:before="150" w:after="450"/>
+        <w:outlineLvl w:val="1"/>
+        <w:rPr>
+          <w:rFonts w:asciiTheme="minorBidi" w:eastAsia="Times New Roman" w:hAnsiTheme="minorBidi"/>
+          <w:color w:val="212338"/>
+          <w:sz w:val="32"/>
+          <w:szCs w:val="32"/>
+          <w:lang w:val="en-US"/>
+        </w:rPr>
+      </w:pPr>
+      <w:r>
+        <w:rPr>
+          <w:rFonts w:asciiTheme="minorBidi" w:eastAsia="Times New Roman" w:hAnsiTheme="minorBidi"/>
+          <w:color w:val="212338"/>
+          <w:sz w:val="32"/>
+          <w:szCs w:val="32"/>
+          <w:lang w:val="en-US"/>
+        </w:rPr>
+        <w:t xml:space="preserve">Details property is bool, and I use it to decide if it’s </w:t>
+      </w:r>
+      <w:proofErr w:type="spellStart"/>
+      <w:r>
+        <w:rPr>
+          <w:rFonts w:asciiTheme="minorBidi" w:eastAsia="Times New Roman" w:hAnsiTheme="minorBidi"/>
+          <w:color w:val="212338"/>
+          <w:sz w:val="32"/>
+          <w:szCs w:val="32"/>
+          <w:lang w:val="en-US"/>
+        </w:rPr>
+        <w:t>gonna</w:t>
+      </w:r>
+      <w:proofErr w:type="spellEnd"/>
+      <w:r>
+        <w:rPr>
+          <w:rFonts w:asciiTheme="minorBidi" w:eastAsia="Times New Roman" w:hAnsiTheme="minorBidi"/>
+          <w:color w:val="212338"/>
+          <w:sz w:val="32"/>
+          <w:szCs w:val="32"/>
+          <w:lang w:val="en-US"/>
+        </w:rPr>
+        <w:t xml:space="preserve"> be on details page or </w:t>
+      </w:r>
+      <w:proofErr w:type="spellStart"/>
+      <w:r>
+        <w:rPr>
+          <w:rFonts w:asciiTheme="minorBidi" w:eastAsia="Times New Roman" w:hAnsiTheme="minorBidi"/>
+          <w:color w:val="212338"/>
+          <w:sz w:val="32"/>
+          <w:szCs w:val="32"/>
+          <w:lang w:val="en-US"/>
+        </w:rPr>
+        <w:t>listView</w:t>
+      </w:r>
+      <w:proofErr w:type="spellEnd"/>
+      <w:r>
+        <w:rPr>
+          <w:rFonts w:asciiTheme="minorBidi" w:eastAsia="Times New Roman" w:hAnsiTheme="minorBidi"/>
+          <w:color w:val="212338"/>
+          <w:sz w:val="32"/>
+          <w:szCs w:val="32"/>
+          <w:lang w:val="en-US"/>
+        </w:rPr>
+        <w:t xml:space="preserve"> page.</w:t>
+      </w:r>
+    </w:p>
+    <w:p>
+      <w:pPr>
+        <w:pStyle w:val="ListParagraph"/>
+        <w:numPr>
+          <w:ilvl w:val="0"/>
+          <w:numId w:val="2"/>
+        </w:numPr>
+        <w:spacing w:before="150" w:after="450"/>
+        <w:outlineLvl w:val="1"/>
+        <w:rPr>
+          <w:rFonts w:asciiTheme="minorBidi" w:eastAsia="Times New Roman" w:hAnsiTheme="minorBidi"/>
+          <w:color w:val="212338"/>
+          <w:sz w:val="32"/>
+          <w:szCs w:val="32"/>
+          <w:lang w:val="en-US"/>
+        </w:rPr>
+      </w:pPr>
+      <w:r>
+        <w:rPr>
+          <w:rFonts w:asciiTheme="minorBidi" w:eastAsia="Times New Roman" w:hAnsiTheme="minorBidi"/>
+          <w:color w:val="212338"/>
+          <w:sz w:val="32"/>
+          <w:szCs w:val="32"/>
+          <w:lang w:val="en-US"/>
+        </w:rPr>
+        <w:t>When user is authenticated, the request has a user object have current user information.</w:t>
+      </w:r>
+    </w:p>
+    <w:p>
+      <w:pPr>
+        <w:pStyle w:val="ListParagraph"/>
+        <w:numPr>
+          <w:ilvl w:val="1"/>
+          <w:numId w:val="2"/>
+        </w:numPr>
+        <w:spacing w:before="150" w:after="450"/>
+        <w:outlineLvl w:val="1"/>
+        <w:rPr>
+          <w:rFonts w:asciiTheme="minorBidi" w:eastAsia="Times New Roman" w:hAnsiTheme="minorBidi"/>
+          <w:color w:val="212338"/>
+          <w:sz w:val="32"/>
+          <w:szCs w:val="32"/>
+          <w:lang w:val="en-US"/>
+        </w:rPr>
+      </w:pPr>
+      <w:r>
+        <w:rPr>
+          <w:rFonts w:asciiTheme="minorBidi" w:eastAsia="Times New Roman" w:hAnsiTheme="minorBidi"/>
+          <w:color w:val="212338"/>
+          <w:sz w:val="32"/>
+          <w:szCs w:val="32"/>
+          <w:lang w:val="en-US"/>
+        </w:rPr>
+        <w:t xml:space="preserve">I can use that </w:t>
+      </w:r>
+      <w:proofErr w:type="spellStart"/>
+      <w:r>
+        <w:rPr>
+          <w:rFonts w:asciiTheme="minorBidi" w:eastAsia="Times New Roman" w:hAnsiTheme="minorBidi"/>
+          <w:color w:val="212338"/>
+          <w:sz w:val="32"/>
+          <w:szCs w:val="32"/>
+          <w:lang w:val="en-US"/>
+        </w:rPr>
+        <w:t>request.user</w:t>
+      </w:r>
+      <w:proofErr w:type="spellEnd"/>
+      <w:r>
+        <w:rPr>
+          <w:rFonts w:asciiTheme="minorBidi" w:eastAsia="Times New Roman" w:hAnsiTheme="minorBidi"/>
+          <w:color w:val="212338"/>
+          <w:sz w:val="32"/>
+          <w:szCs w:val="32"/>
+          <w:lang w:val="en-US"/>
+        </w:rPr>
+        <w:t xml:space="preserve"> object to get the id.</w:t>
+      </w:r>
+    </w:p>
+    <w:p>
+      <w:pPr>
+        <w:pStyle w:val="ListParagraph"/>
+        <w:numPr>
+          <w:ilvl w:val="0"/>
+          <w:numId w:val="2"/>
+        </w:numPr>
+        <w:spacing w:before="150" w:after="450"/>
+        <w:outlineLvl w:val="1"/>
+        <w:rPr>
+          <w:rFonts w:asciiTheme="minorBidi" w:eastAsia="Times New Roman" w:hAnsiTheme="minorBidi"/>
+          <w:color w:val="212338"/>
+          <w:sz w:val="32"/>
+          <w:szCs w:val="32"/>
+          <w:lang w:val="en-US"/>
+        </w:rPr>
+      </w:pPr>
+      <w:r>
+        <w:rPr>
+          <w:rFonts w:asciiTheme="minorBidi" w:eastAsia="Times New Roman" w:hAnsiTheme="minorBidi"/>
+          <w:color w:val="212338"/>
+          <w:sz w:val="32"/>
+          <w:szCs w:val="32"/>
+          <w:lang w:val="en-US"/>
+        </w:rPr>
+        <w:t>Then I can access the id property and make a query using it.</w:t>
+      </w:r>
+    </w:p>
+    <w:p>
+      <w:pPr>
+        <w:pStyle w:val="ListParagraph"/>
+        <w:numPr>
+          <w:ilvl w:val="1"/>
+          <w:numId w:val="2"/>
+        </w:numPr>
+        <w:spacing w:before="150" w:after="450"/>
+        <w:outlineLvl w:val="1"/>
+        <w:rPr>
+          <w:rFonts w:asciiTheme="minorBidi" w:eastAsia="Times New Roman" w:hAnsiTheme="minorBidi"/>
+          <w:color w:val="212338"/>
+          <w:sz w:val="32"/>
+          <w:szCs w:val="32"/>
+          <w:lang w:val="en-US"/>
+        </w:rPr>
+      </w:pPr>
+      <w:r>
+        <w:rPr>
+          <w:rFonts w:asciiTheme="minorBidi" w:eastAsia="Times New Roman" w:hAnsiTheme="minorBidi"/>
+          <w:color w:val="212338"/>
+          <w:sz w:val="32"/>
+          <w:szCs w:val="32"/>
+          <w:lang w:val="en-US"/>
+        </w:rPr>
+        <w:t>I then inside them method I make a query and pass it to serializer then return data from serializer.</w:t>
+      </w:r>
+    </w:p>
+    <w:p>
+      <w:pPr>
+        <w:pStyle w:val="ListParagraph"/>
+        <w:numPr>
+          <w:ilvl w:val="0"/>
+          <w:numId w:val="2"/>
+        </w:numPr>
+        <w:spacing w:before="150" w:after="450"/>
+        <w:outlineLvl w:val="1"/>
+        <w:rPr>
+          <w:rFonts w:asciiTheme="minorBidi" w:eastAsia="Times New Roman" w:hAnsiTheme="minorBidi"/>
+          <w:color w:val="212338"/>
+          <w:sz w:val="32"/>
+          <w:szCs w:val="32"/>
+          <w:lang w:val="en-US"/>
+        </w:rPr>
+      </w:pPr>
+      <w:r>
+        <w:rPr>
+          <w:rFonts w:asciiTheme="minorBidi" w:eastAsia="Times New Roman" w:hAnsiTheme="minorBidi"/>
+          <w:color w:val="212338"/>
+          <w:sz w:val="32"/>
+          <w:szCs w:val="32"/>
+          <w:lang w:val="en-US"/>
+        </w:rPr>
+        <w:t>If I want to add methods like updating using profile I need to tell my action decorator that I server all these methods: action</w:t>
+      </w:r>
+      <w:r>
+        <w:rPr>
+          <w:rFonts w:asciiTheme="minorBidi" w:eastAsia="Times New Roman" w:hAnsiTheme="minorBidi"/>
+          <w:color w:val="212338"/>
+          <w:sz w:val="32"/>
+          <w:szCs w:val="32"/>
+          <w:lang w:val="en-US"/>
+        </w:rPr>
+        <w:t xml:space="preserve"> </w:t>
+      </w:r>
+      <w:r>
+        <w:rPr>
+          <w:rFonts w:asciiTheme="minorBidi" w:eastAsia="Times New Roman" w:hAnsiTheme="minorBidi"/>
+          <w:color w:val="212338"/>
+          <w:sz w:val="32"/>
+          <w:szCs w:val="32"/>
+          <w:lang w:val="en-US"/>
+        </w:rPr>
+        <w:t>(methods</w:t>
+      </w:r>
+      <w:proofErr w:type="gramStart"/>
+      <w:r>
+        <w:rPr>
+          <w:rFonts w:asciiTheme="minorBidi" w:eastAsia="Times New Roman" w:hAnsiTheme="minorBidi"/>
+          <w:color w:val="212338"/>
+          <w:sz w:val="32"/>
+          <w:szCs w:val="32"/>
+          <w:lang w:val="en-US"/>
+        </w:rPr>
+        <w:t>=[</w:t>
+      </w:r>
+      <w:proofErr w:type="gramEnd"/>
+      <w:r>
+        <w:rPr>
+          <w:rFonts w:asciiTheme="minorBidi" w:eastAsia="Times New Roman" w:hAnsiTheme="minorBidi"/>
+          <w:color w:val="212338"/>
+          <w:sz w:val="32"/>
+          <w:szCs w:val="32"/>
+          <w:lang w:val="en-US"/>
+        </w:rPr>
+        <w:t xml:space="preserve">‘GET’, ‘PUT’, </w:t>
+      </w:r>
+      <w:proofErr w:type="spellStart"/>
+      <w:r>
+        <w:rPr>
+          <w:rFonts w:asciiTheme="minorBidi" w:eastAsia="Times New Roman" w:hAnsiTheme="minorBidi"/>
+          <w:color w:val="212338"/>
+          <w:sz w:val="32"/>
+          <w:szCs w:val="32"/>
+          <w:lang w:val="en-US"/>
+        </w:rPr>
+        <w:t>etc</w:t>
+      </w:r>
+      <w:proofErr w:type="spellEnd"/>
+      <w:r>
+        <w:rPr>
+          <w:rFonts w:asciiTheme="minorBidi" w:eastAsia="Times New Roman" w:hAnsiTheme="minorBidi"/>
+          <w:color w:val="212338"/>
+          <w:sz w:val="32"/>
+          <w:szCs w:val="32"/>
+          <w:lang w:val="en-US"/>
+        </w:rPr>
+        <w:t>…])</w:t>
+      </w:r>
+    </w:p>
+    <w:p>
+      <w:pPr>
+        <w:pStyle w:val="ListParagraph"/>
+        <w:numPr>
+          <w:ilvl w:val="0"/>
+          <w:numId w:val="2"/>
+        </w:numPr>
+        <w:spacing w:before="150" w:after="450"/>
+        <w:outlineLvl w:val="1"/>
+        <w:rPr>
+          <w:rFonts w:asciiTheme="minorBidi" w:eastAsia="Times New Roman" w:hAnsiTheme="minorBidi"/>
+          <w:color w:val="212338"/>
+          <w:sz w:val="32"/>
+          <w:szCs w:val="32"/>
+          <w:lang w:val="en-US"/>
+        </w:rPr>
+      </w:pPr>
+      <w:r>
+        <w:rPr>
+          <w:rFonts w:asciiTheme="minorBidi" w:eastAsia="Times New Roman" w:hAnsiTheme="minorBidi"/>
+          <w:color w:val="212338"/>
+          <w:sz w:val="32"/>
+          <w:szCs w:val="32"/>
+          <w:lang w:val="en-US"/>
+        </w:rPr>
+        <w:t>Then I write a proper logic to handle each method.</w:t>
+      </w:r>
+    </w:p>
+    <w:p>
+      <w:pPr>
+        <w:pStyle w:val="ListParagraph"/>
+        <w:numPr>
+          <w:ilvl w:val="0"/>
+          <w:numId w:val="2"/>
+        </w:numPr>
+        <w:spacing w:before="150" w:after="450"/>
+        <w:outlineLvl w:val="1"/>
+        <w:rPr>
+          <w:rFonts w:asciiTheme="minorBidi" w:eastAsia="Times New Roman" w:hAnsiTheme="minorBidi"/>
+          <w:color w:val="212338"/>
+          <w:sz w:val="32"/>
+          <w:szCs w:val="32"/>
+          <w:lang w:val="en-US"/>
+        </w:rPr>
+      </w:pPr>
+      <w:r>
+        <w:rPr>
+          <w:rFonts w:asciiTheme="minorBidi" w:eastAsia="Times New Roman" w:hAnsiTheme="minorBidi"/>
+          <w:color w:val="212338"/>
+          <w:sz w:val="32"/>
+          <w:szCs w:val="32"/>
+          <w:lang w:val="en-US"/>
+        </w:rPr>
+        <w:t>Also</w:t>
+      </w:r>
+      <w:r>
+        <w:rPr>
+          <w:rFonts w:asciiTheme="minorBidi" w:eastAsia="Times New Roman" w:hAnsiTheme="minorBidi"/>
+          <w:color w:val="212338"/>
+          <w:sz w:val="32"/>
+          <w:szCs w:val="32"/>
+          <w:lang w:val="en-US"/>
+        </w:rPr>
+        <w:t>,</w:t>
+      </w:r>
+      <w:r>
+        <w:rPr>
+          <w:rFonts w:asciiTheme="minorBidi" w:eastAsia="Times New Roman" w:hAnsiTheme="minorBidi"/>
+          <w:color w:val="212338"/>
+          <w:sz w:val="32"/>
+          <w:szCs w:val="32"/>
+          <w:lang w:val="en-US"/>
+        </w:rPr>
+        <w:t xml:space="preserve"> my query will raise an error so to handle this I can user </w:t>
+      </w:r>
+      <w:proofErr w:type="spellStart"/>
+      <w:r>
+        <w:rPr>
+          <w:rFonts w:asciiTheme="minorBidi" w:eastAsia="Times New Roman" w:hAnsiTheme="minorBidi"/>
+          <w:color w:val="212338"/>
+          <w:sz w:val="32"/>
+          <w:szCs w:val="32"/>
+          <w:lang w:val="en-US"/>
+        </w:rPr>
+        <w:t>get_or_create</w:t>
+      </w:r>
+      <w:proofErr w:type="spellEnd"/>
+      <w:r>
+        <w:rPr>
+          <w:rFonts w:asciiTheme="minorBidi" w:eastAsia="Times New Roman" w:hAnsiTheme="minorBidi"/>
+          <w:color w:val="212338"/>
+          <w:sz w:val="32"/>
+          <w:szCs w:val="32"/>
+          <w:lang w:val="en-US"/>
+        </w:rPr>
+        <w:t>(</w:t>
+      </w:r>
+      <w:proofErr w:type="spellStart"/>
+      <w:r>
+        <w:rPr>
+          <w:rFonts w:asciiTheme="minorBidi" w:eastAsia="Times New Roman" w:hAnsiTheme="minorBidi"/>
+          <w:color w:val="212338"/>
+          <w:sz w:val="32"/>
+          <w:szCs w:val="32"/>
+          <w:lang w:val="en-US"/>
+        </w:rPr>
+        <w:t>user_id</w:t>
+      </w:r>
+      <w:proofErr w:type="spellEnd"/>
+      <w:r>
+        <w:rPr>
+          <w:rFonts w:asciiTheme="minorBidi" w:eastAsia="Times New Roman" w:hAnsiTheme="minorBidi"/>
+          <w:color w:val="212338"/>
+          <w:sz w:val="32"/>
+          <w:szCs w:val="32"/>
+          <w:lang w:val="en-US"/>
+        </w:rPr>
+        <w:t>=id)</w:t>
+      </w:r>
+    </w:p>
+    <w:p>
+      <w:pPr>
+        <w:pStyle w:val="ListParagraph"/>
+        <w:numPr>
+          <w:ilvl w:val="1"/>
+          <w:numId w:val="2"/>
+        </w:numPr>
+        <w:spacing w:before="150" w:after="450"/>
+        <w:outlineLvl w:val="1"/>
+        <w:rPr>
+          <w:rFonts w:asciiTheme="minorBidi" w:eastAsia="Times New Roman" w:hAnsiTheme="minorBidi"/>
+          <w:color w:val="212338"/>
+          <w:sz w:val="32"/>
+          <w:szCs w:val="32"/>
+          <w:lang w:val="en-US"/>
+        </w:rPr>
+      </w:pPr>
+      <w:r>
+        <w:rPr>
+          <w:rFonts w:asciiTheme="minorBidi" w:eastAsia="Times New Roman" w:hAnsiTheme="minorBidi"/>
+          <w:color w:val="212338"/>
+          <w:sz w:val="32"/>
+          <w:szCs w:val="32"/>
+          <w:lang w:val="en-US"/>
+        </w:rPr>
+        <w:t xml:space="preserve">This method gives me a </w:t>
+      </w:r>
+      <w:proofErr w:type="spellStart"/>
+      <w:r>
+        <w:rPr>
+          <w:rFonts w:asciiTheme="minorBidi" w:eastAsia="Times New Roman" w:hAnsiTheme="minorBidi"/>
+          <w:color w:val="212338"/>
+          <w:sz w:val="32"/>
+          <w:szCs w:val="32"/>
+          <w:lang w:val="en-US"/>
+        </w:rPr>
+        <w:t>tupe</w:t>
+      </w:r>
+      <w:proofErr w:type="spellEnd"/>
+      <w:r>
+        <w:rPr>
+          <w:rFonts w:asciiTheme="minorBidi" w:eastAsia="Times New Roman" w:hAnsiTheme="minorBidi"/>
+          <w:color w:val="212338"/>
+          <w:sz w:val="32"/>
+          <w:szCs w:val="32"/>
+          <w:lang w:val="en-US"/>
+        </w:rPr>
+        <w:t>, so I need to unpack it.</w:t>
+      </w:r>
+    </w:p>
+    <w:p>
+      <w:pPr>
+        <w:spacing w:before="150" w:after="450"/>
+        <w:outlineLvl w:val="1"/>
+        <w:rPr>
+          <w:rFonts w:asciiTheme="minorBidi" w:eastAsia="Times New Roman" w:hAnsiTheme="minorBidi"/>
+          <w:color w:val="212338"/>
+          <w:sz w:val="32"/>
+          <w:szCs w:val="32"/>
+          <w:lang w:val="en-US"/>
+        </w:rPr>
+      </w:pPr>
+    </w:p>
+    <w:p>
+      <w:pPr>
+        <w:spacing w:before="150" w:after="450"/>
+        <w:outlineLvl w:val="1"/>
+        <w:rPr>
+          <w:rFonts w:asciiTheme="minorBidi" w:eastAsia="Times New Roman" w:hAnsiTheme="minorBidi"/>
+          <w:color w:val="212338"/>
+          <w:sz w:val="32"/>
+          <w:szCs w:val="32"/>
+          <w:lang w:val="en-US"/>
+        </w:rPr>
+      </w:pPr>
+      <w:r>
+        <w:rPr>
+          <w:rFonts w:ascii="inherit" w:eastAsia="Times New Roman" w:hAnsi="inherit" w:cs="Times New Roman"/>
+          <w:b/>
+          <w:bCs/>
+          <w:sz w:val="36"/>
+          <w:szCs w:val="36"/>
+          <w:lang w:val="en-US"/>
+        </w:rPr>
+        <w:t>Permissions</w:t>
+      </w:r>
+      <w:r>
+        <w:rPr>
+          <w:rFonts w:asciiTheme="minorBidi" w:eastAsia="Times New Roman" w:hAnsiTheme="minorBidi"/>
+          <w:color w:val="212338"/>
+          <w:sz w:val="32"/>
+          <w:szCs w:val="32"/>
+          <w:lang w:val="en-US"/>
+        </w:rPr>
+        <w:t>:</w:t>
+      </w:r>
+    </w:p>
+    <w:p>
+      <w:pPr>
+        <w:pStyle w:val="ListParagraph"/>
+        <w:numPr>
+          <w:ilvl w:val="0"/>
+          <w:numId w:val="2"/>
+        </w:numPr>
+        <w:spacing w:before="150" w:after="450"/>
+        <w:outlineLvl w:val="1"/>
+        <w:rPr>
+          <w:rFonts w:asciiTheme="minorBidi" w:eastAsia="Times New Roman" w:hAnsiTheme="minorBidi"/>
+          <w:color w:val="212338"/>
+          <w:sz w:val="32"/>
+          <w:szCs w:val="32"/>
+          <w:lang w:val="en-US"/>
+        </w:rPr>
+      </w:pPr>
+      <w:r>
+        <w:rPr>
+          <w:rFonts w:asciiTheme="minorBidi" w:eastAsia="Times New Roman" w:hAnsiTheme="minorBidi"/>
+          <w:color w:val="212338"/>
+          <w:sz w:val="32"/>
+          <w:szCs w:val="32"/>
+          <w:lang w:val="en-US"/>
+        </w:rPr>
+        <w:t>Refer to permissions</w:t>
+      </w:r>
+      <w:r>
+        <w:rPr>
+          <w:rFonts w:asciiTheme="minorBidi" w:eastAsia="Times New Roman" w:hAnsiTheme="minorBidi"/>
+          <w:color w:val="212338"/>
+          <w:sz w:val="32"/>
+          <w:szCs w:val="32"/>
+          <w:lang w:val="en-US"/>
+        </w:rPr>
+        <w:t xml:space="preserve"> in rest framework</w:t>
+      </w:r>
+      <w:r>
+        <w:rPr>
+          <w:rFonts w:asciiTheme="minorBidi" w:eastAsia="Times New Roman" w:hAnsiTheme="minorBidi"/>
+          <w:color w:val="212338"/>
+          <w:sz w:val="32"/>
+          <w:szCs w:val="32"/>
+          <w:lang w:val="en-US"/>
+        </w:rPr>
+        <w:t xml:space="preserve">: </w:t>
+      </w:r>
+      <w:hyperlink r:id="rId7" w:history="1">
+        <w:r>
+          <w:rPr>
+            <w:rStyle w:val="Hyperlink"/>
+            <w:rFonts w:asciiTheme="minorBidi" w:eastAsia="Times New Roman" w:hAnsiTheme="minorBidi"/>
+            <w:sz w:val="32"/>
+            <w:szCs w:val="32"/>
+            <w:lang w:val="en-US"/>
+          </w:rPr>
+          <w:t>https://www.django-rest-framework.org/api-guide/permissions/</w:t>
+        </w:r>
+      </w:hyperlink>
+      <w:r>
+        <w:rPr>
+          <w:rFonts w:asciiTheme="minorBidi" w:eastAsia="Times New Roman" w:hAnsiTheme="minorBidi"/>
+          <w:color w:val="212338"/>
+          <w:sz w:val="32"/>
+          <w:szCs w:val="32"/>
+          <w:lang w:val="en-US"/>
+        </w:rPr>
+        <w:t xml:space="preserve"> </w:t>
+      </w:r>
+    </w:p>
+    <w:p>
+      <w:pPr>
+        <w:pStyle w:val="ListParagraph"/>
+        <w:numPr>
+          <w:ilvl w:val="0"/>
+          <w:numId w:val="2"/>
+        </w:numPr>
+        <w:spacing w:before="150" w:after="450"/>
+        <w:outlineLvl w:val="1"/>
+        <w:rPr>
+          <w:rFonts w:asciiTheme="minorBidi" w:eastAsia="Times New Roman" w:hAnsiTheme="minorBidi"/>
+          <w:color w:val="212338"/>
+          <w:sz w:val="32"/>
+          <w:szCs w:val="32"/>
+          <w:lang w:val="en-US"/>
+        </w:rPr>
+      </w:pPr>
+      <w:r>
+        <w:rPr>
+          <w:rFonts w:asciiTheme="minorBidi" w:eastAsia="Times New Roman" w:hAnsiTheme="minorBidi"/>
+          <w:color w:val="212338"/>
+          <w:sz w:val="32"/>
+          <w:szCs w:val="32"/>
+          <w:lang w:val="en-US"/>
+        </w:rPr>
+        <w:t>There are 3 ways to create permissions.</w:t>
+      </w:r>
+    </w:p>
+    <w:p>
+      <w:pPr>
+        <w:pStyle w:val="ListParagraph"/>
+        <w:numPr>
+          <w:ilvl w:val="1"/>
+          <w:numId w:val="2"/>
+        </w:numPr>
+        <w:spacing w:before="150" w:after="450"/>
+        <w:outlineLvl w:val="1"/>
+        <w:rPr>
+          <w:rFonts w:asciiTheme="minorBidi" w:eastAsia="Times New Roman" w:hAnsiTheme="minorBidi"/>
+          <w:color w:val="212338"/>
+          <w:sz w:val="32"/>
+          <w:szCs w:val="32"/>
+          <w:lang w:val="en-US"/>
+        </w:rPr>
+      </w:pPr>
+      <w:r>
+        <w:rPr>
+          <w:rFonts w:asciiTheme="minorBidi" w:eastAsia="Times New Roman" w:hAnsiTheme="minorBidi"/>
+          <w:color w:val="212338"/>
+          <w:sz w:val="32"/>
+          <w:szCs w:val="32"/>
+          <w:lang w:val="en-US"/>
+        </w:rPr>
+        <w:t>Add it to rest setting the default authentication class.</w:t>
+      </w:r>
+    </w:p>
+    <w:p>
+      <w:pPr>
+        <w:pStyle w:val="ListParagraph"/>
+        <w:numPr>
+          <w:ilvl w:val="1"/>
+          <w:numId w:val="2"/>
+        </w:numPr>
+        <w:spacing w:before="150" w:after="450"/>
+        <w:outlineLvl w:val="1"/>
+        <w:rPr>
+          <w:rFonts w:asciiTheme="minorBidi" w:eastAsia="Times New Roman" w:hAnsiTheme="minorBidi"/>
+          <w:color w:val="212338"/>
+          <w:sz w:val="32"/>
+          <w:szCs w:val="32"/>
+          <w:lang w:val="en-US"/>
+        </w:rPr>
+      </w:pPr>
+      <w:r>
+        <w:rPr>
+          <w:rFonts w:asciiTheme="minorBidi" w:eastAsia="Times New Roman" w:hAnsiTheme="minorBidi"/>
+          <w:color w:val="212338"/>
+          <w:sz w:val="32"/>
+          <w:szCs w:val="32"/>
+          <w:lang w:val="en-US"/>
+        </w:rPr>
+        <w:t xml:space="preserve">Add </w:t>
+      </w:r>
+      <w:proofErr w:type="spellStart"/>
+      <w:r>
+        <w:rPr>
+          <w:rFonts w:asciiTheme="minorBidi" w:eastAsia="Times New Roman" w:hAnsiTheme="minorBidi"/>
+          <w:color w:val="212338"/>
+          <w:sz w:val="32"/>
+          <w:szCs w:val="32"/>
+          <w:lang w:val="en-US"/>
+        </w:rPr>
+        <w:t>permission_classes</w:t>
+      </w:r>
+      <w:proofErr w:type="spellEnd"/>
+      <w:r>
+        <w:rPr>
+          <w:rFonts w:asciiTheme="minorBidi" w:eastAsia="Times New Roman" w:hAnsiTheme="minorBidi"/>
+          <w:color w:val="212338"/>
+          <w:sz w:val="32"/>
+          <w:szCs w:val="32"/>
+          <w:lang w:val="en-US"/>
+        </w:rPr>
+        <w:t xml:space="preserve"> to the </w:t>
+      </w:r>
+      <w:proofErr w:type="spellStart"/>
+      <w:r>
+        <w:rPr>
+          <w:rFonts w:asciiTheme="minorBidi" w:eastAsia="Times New Roman" w:hAnsiTheme="minorBidi"/>
+          <w:color w:val="212338"/>
+          <w:sz w:val="32"/>
+          <w:szCs w:val="32"/>
+          <w:lang w:val="en-US"/>
+        </w:rPr>
+        <w:t>ModelView</w:t>
+      </w:r>
+      <w:proofErr w:type="spellEnd"/>
+    </w:p>
+    <w:p>
+      <w:pPr>
+        <w:pStyle w:val="ListParagraph"/>
+        <w:numPr>
+          <w:ilvl w:val="1"/>
+          <w:numId w:val="2"/>
+        </w:numPr>
+        <w:spacing w:before="150" w:after="450"/>
+        <w:outlineLvl w:val="1"/>
+        <w:rPr>
+          <w:rFonts w:asciiTheme="minorBidi" w:eastAsia="Times New Roman" w:hAnsiTheme="minorBidi"/>
+          <w:color w:val="212338"/>
+          <w:sz w:val="32"/>
+          <w:szCs w:val="32"/>
+          <w:lang w:val="en-US"/>
+        </w:rPr>
+      </w:pPr>
+      <w:r>
+        <w:rPr>
+          <w:rFonts w:asciiTheme="minorBidi" w:eastAsia="Times New Roman" w:hAnsiTheme="minorBidi"/>
+          <w:color w:val="212338"/>
+          <w:sz w:val="32"/>
+          <w:szCs w:val="32"/>
+          <w:lang w:val="en-US"/>
+        </w:rPr>
+        <w:t xml:space="preserve">Override the base </w:t>
+      </w:r>
+      <w:proofErr w:type="spellStart"/>
+      <w:r>
+        <w:rPr>
+          <w:rFonts w:asciiTheme="minorBidi" w:eastAsia="Times New Roman" w:hAnsiTheme="minorBidi"/>
+          <w:color w:val="212338"/>
+          <w:sz w:val="32"/>
+          <w:szCs w:val="32"/>
+          <w:lang w:val="en-US"/>
+        </w:rPr>
+        <w:t>get_permissions</w:t>
+      </w:r>
+      <w:proofErr w:type="spellEnd"/>
+      <w:r>
+        <w:rPr>
+          <w:rFonts w:asciiTheme="minorBidi" w:eastAsia="Times New Roman" w:hAnsiTheme="minorBidi"/>
+          <w:color w:val="212338"/>
+          <w:sz w:val="32"/>
+          <w:szCs w:val="32"/>
+          <w:lang w:val="en-US"/>
+        </w:rPr>
+        <w:t>(self)</w:t>
+      </w:r>
+    </w:p>
+    <w:p>
+      <w:pPr>
+        <w:pStyle w:val="ListParagraph"/>
+        <w:spacing w:before="150" w:after="450"/>
+        <w:outlineLvl w:val="1"/>
+        <w:rPr>
+          <w:rFonts w:asciiTheme="minorBidi" w:eastAsia="Times New Roman" w:hAnsiTheme="minorBidi"/>
+          <w:color w:val="212338"/>
+          <w:sz w:val="32"/>
+          <w:szCs w:val="32"/>
+          <w:lang w:val="en-US"/>
+        </w:rPr>
+      </w:pPr>
+    </w:p>
+    <w:p>
+      <w:pPr>
+        <w:pStyle w:val="ListParagraph"/>
+        <w:numPr>
+          <w:ilvl w:val="0"/>
+          <w:numId w:val="2"/>
+        </w:numPr>
+        <w:spacing w:before="150" w:after="450"/>
+        <w:outlineLvl w:val="1"/>
+        <w:rPr>
+          <w:rFonts w:asciiTheme="minorBidi" w:eastAsia="Times New Roman" w:hAnsiTheme="minorBidi"/>
+          <w:color w:val="212338"/>
+          <w:sz w:val="32"/>
+          <w:szCs w:val="32"/>
+          <w:lang w:val="en-US"/>
+        </w:rPr>
+      </w:pPr>
+      <w:r>
+        <w:rPr>
+          <w:rFonts w:asciiTheme="minorBidi" w:eastAsia="Times New Roman" w:hAnsiTheme="minorBidi"/>
+          <w:color w:val="212338"/>
+          <w:sz w:val="32"/>
+          <w:szCs w:val="32"/>
+          <w:lang w:val="en-US"/>
+        </w:rPr>
         <w:t xml:space="preserve">to </w:t>
       </w:r>
       <w:r>
@@ -2281,50 +3543,611 @@
           <w:szCs w:val="32"/>
           <w:lang w:val="en-US"/>
         </w:rPr>
-        <w:t>get current user</w:t>
-      </w:r>
-      <w:r>
-        <w:rPr>
-          <w:rFonts w:asciiTheme="minorBidi" w:eastAsia="Times New Roman" w:hAnsiTheme="minorBidi"/>
-          <w:color w:val="212338"/>
-          <w:sz w:val="32"/>
-          <w:szCs w:val="32"/>
-          <w:lang w:val="en-US"/>
-        </w:rPr>
-        <w:t xml:space="preserve">, I need to use this </w:t>
-      </w:r>
-      <w:proofErr w:type="spellStart"/>
-      <w:r>
-        <w:rPr>
-          <w:rFonts w:asciiTheme="minorBidi" w:eastAsia="Times New Roman" w:hAnsiTheme="minorBidi"/>
-          <w:color w:val="212338"/>
-          <w:sz w:val="32"/>
-          <w:szCs w:val="32"/>
-          <w:lang w:val="en-US"/>
-        </w:rPr>
-        <w:t>url</w:t>
-      </w:r>
-      <w:proofErr w:type="spellEnd"/>
-      <w:r>
-        <w:rPr>
-          <w:rFonts w:asciiTheme="minorBidi" w:eastAsia="Times New Roman" w:hAnsiTheme="minorBidi"/>
-          <w:color w:val="212338"/>
-          <w:sz w:val="32"/>
-          <w:szCs w:val="32"/>
-          <w:lang w:val="en-US"/>
-        </w:rPr>
-        <w:t>:  /auth/</w:t>
-      </w:r>
-      <w:r>
-        <w:rPr>
-          <w:rFonts w:asciiTheme="minorBidi" w:eastAsia="Times New Roman" w:hAnsiTheme="minorBidi"/>
-          <w:color w:val="212338"/>
-          <w:sz w:val="32"/>
-          <w:szCs w:val="32"/>
-          <w:lang w:val="en-US"/>
-        </w:rPr>
-        <w:t>users/me</w:t>
-      </w:r>
+        <w:t>add permissions</w:t>
+      </w:r>
+      <w:r>
+        <w:rPr>
+          <w:rFonts w:asciiTheme="minorBidi" w:eastAsia="Times New Roman" w:hAnsiTheme="minorBidi"/>
+          <w:color w:val="212338"/>
+          <w:sz w:val="32"/>
+          <w:szCs w:val="32"/>
+          <w:lang w:val="en-US"/>
+        </w:rPr>
+        <w:t xml:space="preserve"> to specific class</w:t>
+      </w:r>
+      <w:r>
+        <w:rPr>
+          <w:rFonts w:asciiTheme="minorBidi" w:eastAsia="Times New Roman" w:hAnsiTheme="minorBidi"/>
+          <w:color w:val="212338"/>
+          <w:sz w:val="32"/>
+          <w:szCs w:val="32"/>
+          <w:lang w:val="en-US"/>
+        </w:rPr>
+        <w:t xml:space="preserve"> I need to import it from </w:t>
+      </w:r>
+      <w:proofErr w:type="spellStart"/>
+      <w:r>
+        <w:rPr>
+          <w:rFonts w:asciiTheme="minorBidi" w:eastAsia="Times New Roman" w:hAnsiTheme="minorBidi"/>
+          <w:color w:val="212338"/>
+          <w:sz w:val="32"/>
+          <w:szCs w:val="32"/>
+          <w:lang w:val="en-US"/>
+        </w:rPr>
+        <w:t>rest_</w:t>
+      </w:r>
+      <w:proofErr w:type="gramStart"/>
+      <w:r>
+        <w:rPr>
+          <w:rFonts w:asciiTheme="minorBidi" w:eastAsia="Times New Roman" w:hAnsiTheme="minorBidi"/>
+          <w:color w:val="212338"/>
+          <w:sz w:val="32"/>
+          <w:szCs w:val="32"/>
+          <w:lang w:val="en-US"/>
+        </w:rPr>
+        <w:t>frameworks.permissions</w:t>
+      </w:r>
+      <w:proofErr w:type="spellEnd"/>
+      <w:proofErr w:type="gramEnd"/>
+    </w:p>
+    <w:p>
+      <w:pPr>
+        <w:pStyle w:val="ListParagraph"/>
+        <w:numPr>
+          <w:ilvl w:val="1"/>
+          <w:numId w:val="2"/>
+        </w:numPr>
+        <w:spacing w:before="150" w:after="450"/>
+        <w:outlineLvl w:val="1"/>
+        <w:rPr>
+          <w:rFonts w:asciiTheme="minorBidi" w:eastAsia="Times New Roman" w:hAnsiTheme="minorBidi"/>
+          <w:color w:val="212338"/>
+          <w:sz w:val="32"/>
+          <w:szCs w:val="32"/>
+          <w:lang w:val="en-US"/>
+        </w:rPr>
+      </w:pPr>
+      <w:r>
+        <w:rPr>
+          <w:rFonts w:asciiTheme="minorBidi" w:eastAsia="Times New Roman" w:hAnsiTheme="minorBidi"/>
+          <w:color w:val="212338"/>
+          <w:sz w:val="32"/>
+          <w:szCs w:val="32"/>
+          <w:lang w:val="en-US"/>
+        </w:rPr>
+        <w:t xml:space="preserve">e.g., </w:t>
+      </w:r>
+      <w:r>
+        <w:rPr>
+          <w:rFonts w:asciiTheme="minorBidi" w:eastAsia="Times New Roman" w:hAnsiTheme="minorBidi"/>
+          <w:color w:val="212338"/>
+          <w:sz w:val="32"/>
+          <w:szCs w:val="32"/>
+          <w:lang w:val="en-US"/>
+        </w:rPr>
+        <w:t xml:space="preserve">from </w:t>
+      </w:r>
+      <w:proofErr w:type="spellStart"/>
+      <w:r>
+        <w:rPr>
+          <w:rFonts w:asciiTheme="minorBidi" w:eastAsia="Times New Roman" w:hAnsiTheme="minorBidi"/>
+          <w:color w:val="212338"/>
+          <w:sz w:val="32"/>
+          <w:szCs w:val="32"/>
+          <w:lang w:val="en-US"/>
+        </w:rPr>
+        <w:t>rest_</w:t>
+      </w:r>
+      <w:proofErr w:type="gramStart"/>
+      <w:r>
+        <w:rPr>
+          <w:rFonts w:asciiTheme="minorBidi" w:eastAsia="Times New Roman" w:hAnsiTheme="minorBidi"/>
+          <w:color w:val="212338"/>
+          <w:sz w:val="32"/>
+          <w:szCs w:val="32"/>
+          <w:lang w:val="en-US"/>
+        </w:rPr>
+        <w:t>frameworks.permissions</w:t>
+      </w:r>
+      <w:proofErr w:type="spellEnd"/>
+      <w:proofErr w:type="gramEnd"/>
+      <w:r>
+        <w:rPr>
+          <w:rFonts w:asciiTheme="minorBidi" w:eastAsia="Times New Roman" w:hAnsiTheme="minorBidi"/>
+          <w:color w:val="212338"/>
+          <w:sz w:val="32"/>
+          <w:szCs w:val="32"/>
+          <w:lang w:val="en-US"/>
+        </w:rPr>
+        <w:t xml:space="preserve"> import </w:t>
+      </w:r>
+      <w:proofErr w:type="spellStart"/>
+      <w:r>
+        <w:rPr>
+          <w:rFonts w:asciiTheme="minorBidi" w:eastAsia="Times New Roman" w:hAnsiTheme="minorBidi"/>
+          <w:color w:val="212338"/>
+          <w:sz w:val="32"/>
+          <w:szCs w:val="32"/>
+          <w:lang w:val="en-US"/>
+        </w:rPr>
+        <w:t>IsAuthenticated</w:t>
+      </w:r>
+      <w:proofErr w:type="spellEnd"/>
+      <w:r>
+        <w:rPr>
+          <w:rFonts w:asciiTheme="minorBidi" w:eastAsia="Times New Roman" w:hAnsiTheme="minorBidi"/>
+          <w:color w:val="212338"/>
+          <w:sz w:val="32"/>
+          <w:szCs w:val="32"/>
+          <w:lang w:val="en-US"/>
+        </w:rPr>
+        <w:t xml:space="preserve">, </w:t>
+      </w:r>
+      <w:proofErr w:type="spellStart"/>
+      <w:r>
+        <w:rPr>
+          <w:rFonts w:asciiTheme="minorBidi" w:eastAsia="Times New Roman" w:hAnsiTheme="minorBidi"/>
+          <w:color w:val="212338"/>
+          <w:sz w:val="32"/>
+          <w:szCs w:val="32"/>
+          <w:lang w:val="en-US"/>
+        </w:rPr>
+        <w:t>AllowAny</w:t>
+      </w:r>
+      <w:proofErr w:type="spellEnd"/>
+    </w:p>
+    <w:p>
+      <w:pPr>
+        <w:pStyle w:val="ListParagraph"/>
+        <w:numPr>
+          <w:ilvl w:val="0"/>
+          <w:numId w:val="2"/>
+        </w:numPr>
+        <w:spacing w:before="150" w:after="450"/>
+        <w:outlineLvl w:val="1"/>
+        <w:rPr>
+          <w:rFonts w:asciiTheme="minorBidi" w:eastAsia="Times New Roman" w:hAnsiTheme="minorBidi"/>
+          <w:color w:val="212338"/>
+          <w:sz w:val="32"/>
+          <w:szCs w:val="32"/>
+          <w:lang w:val="en-US"/>
+        </w:rPr>
+      </w:pPr>
+      <w:r>
+        <w:rPr>
+          <w:rFonts w:asciiTheme="minorBidi" w:eastAsia="Times New Roman" w:hAnsiTheme="minorBidi"/>
+          <w:color w:val="212338"/>
+          <w:sz w:val="32"/>
+          <w:szCs w:val="32"/>
+          <w:lang w:val="en-US"/>
+        </w:rPr>
+        <w:t xml:space="preserve">then define </w:t>
+      </w:r>
+      <w:proofErr w:type="spellStart"/>
+      <w:r>
+        <w:rPr>
+          <w:rFonts w:asciiTheme="minorBidi" w:eastAsia="Times New Roman" w:hAnsiTheme="minorBidi"/>
+          <w:color w:val="212338"/>
+          <w:sz w:val="32"/>
+          <w:szCs w:val="32"/>
+          <w:lang w:val="en-US"/>
+        </w:rPr>
+        <w:t>permission_classes</w:t>
+      </w:r>
+      <w:proofErr w:type="spellEnd"/>
+      <w:r>
+        <w:rPr>
+          <w:rFonts w:asciiTheme="minorBidi" w:eastAsia="Times New Roman" w:hAnsiTheme="minorBidi"/>
+          <w:color w:val="212338"/>
+          <w:sz w:val="32"/>
+          <w:szCs w:val="32"/>
+          <w:lang w:val="en-US"/>
+        </w:rPr>
+        <w:t xml:space="preserve"> = [</w:t>
+      </w:r>
+      <w:proofErr w:type="spellStart"/>
+      <w:r>
+        <w:rPr>
+          <w:rFonts w:asciiTheme="minorBidi" w:eastAsia="Times New Roman" w:hAnsiTheme="minorBidi"/>
+          <w:color w:val="212338"/>
+          <w:sz w:val="32"/>
+          <w:szCs w:val="32"/>
+          <w:lang w:val="en-US"/>
+        </w:rPr>
+        <w:t>IsAuthenticated</w:t>
+      </w:r>
+      <w:proofErr w:type="spellEnd"/>
+      <w:r>
+        <w:rPr>
+          <w:rFonts w:asciiTheme="minorBidi" w:eastAsia="Times New Roman" w:hAnsiTheme="minorBidi"/>
+          <w:color w:val="212338"/>
+          <w:sz w:val="32"/>
+          <w:szCs w:val="32"/>
+          <w:lang w:val="en-US"/>
+        </w:rPr>
+        <w:t>]</w:t>
+      </w:r>
+    </w:p>
+    <w:p>
+      <w:pPr>
+        <w:pStyle w:val="ListParagraph"/>
+        <w:numPr>
+          <w:ilvl w:val="1"/>
+          <w:numId w:val="2"/>
+        </w:numPr>
+        <w:spacing w:before="150" w:after="450"/>
+        <w:outlineLvl w:val="1"/>
+        <w:rPr>
+          <w:rFonts w:asciiTheme="minorBidi" w:eastAsia="Times New Roman" w:hAnsiTheme="minorBidi"/>
+          <w:color w:val="212338"/>
+          <w:sz w:val="32"/>
+          <w:szCs w:val="32"/>
+          <w:lang w:val="en-US"/>
+        </w:rPr>
+      </w:pPr>
+      <w:r>
+        <w:rPr>
+          <w:rFonts w:asciiTheme="minorBidi" w:eastAsia="Times New Roman" w:hAnsiTheme="minorBidi"/>
+          <w:color w:val="212338"/>
+          <w:sz w:val="32"/>
+          <w:szCs w:val="32"/>
+          <w:lang w:val="en-US"/>
+        </w:rPr>
+        <w:t>but if I want to add permission based on request method, I need to override the permissions</w:t>
+      </w:r>
+      <w:r>
+        <w:rPr>
+          <w:rFonts w:asciiTheme="minorBidi" w:eastAsia="Times New Roman" w:hAnsiTheme="minorBidi"/>
+          <w:color w:val="212338"/>
+          <w:sz w:val="32"/>
+          <w:szCs w:val="32"/>
+          <w:lang w:val="en-US"/>
+        </w:rPr>
+        <w:t xml:space="preserve"> method </w:t>
+      </w:r>
+      <w:proofErr w:type="spellStart"/>
+      <w:r>
+        <w:rPr>
+          <w:rFonts w:asciiTheme="minorBidi" w:eastAsia="Times New Roman" w:hAnsiTheme="minorBidi"/>
+          <w:color w:val="212338"/>
+          <w:sz w:val="32"/>
+          <w:szCs w:val="32"/>
+          <w:lang w:val="en-US"/>
+        </w:rPr>
+        <w:t>get_permissions</w:t>
+      </w:r>
+      <w:proofErr w:type="spellEnd"/>
+      <w:r>
+        <w:rPr>
+          <w:rFonts w:asciiTheme="minorBidi" w:eastAsia="Times New Roman" w:hAnsiTheme="minorBidi"/>
+          <w:color w:val="212338"/>
+          <w:sz w:val="32"/>
+          <w:szCs w:val="32"/>
+          <w:lang w:val="en-US"/>
+        </w:rPr>
+        <w:t>(self)</w:t>
+      </w:r>
+    </w:p>
+    <w:p>
+      <w:pPr>
+        <w:pStyle w:val="ListParagraph"/>
+        <w:numPr>
+          <w:ilvl w:val="1"/>
+          <w:numId w:val="2"/>
+        </w:numPr>
+        <w:spacing w:before="150" w:after="450"/>
+        <w:outlineLvl w:val="1"/>
+        <w:rPr>
+          <w:rFonts w:asciiTheme="minorBidi" w:eastAsia="Times New Roman" w:hAnsiTheme="minorBidi"/>
+          <w:color w:val="212338"/>
+          <w:sz w:val="32"/>
+          <w:szCs w:val="32"/>
+          <w:lang w:val="en-US"/>
+        </w:rPr>
+      </w:pPr>
+      <w:r>
+        <w:rPr>
+          <w:rFonts w:asciiTheme="minorBidi" w:eastAsia="Times New Roman" w:hAnsiTheme="minorBidi"/>
+          <w:color w:val="212338"/>
+          <w:sz w:val="32"/>
+          <w:szCs w:val="32"/>
+          <w:lang w:val="en-US"/>
+        </w:rPr>
+        <w:t xml:space="preserve">then check the method from </w:t>
+      </w:r>
+      <w:proofErr w:type="spellStart"/>
+      <w:proofErr w:type="gramStart"/>
+      <w:r>
+        <w:rPr>
+          <w:rFonts w:asciiTheme="minorBidi" w:eastAsia="Times New Roman" w:hAnsiTheme="minorBidi"/>
+          <w:color w:val="212338"/>
+          <w:sz w:val="32"/>
+          <w:szCs w:val="32"/>
+          <w:lang w:val="en-US"/>
+        </w:rPr>
+        <w:t>self.request</w:t>
+      </w:r>
+      <w:proofErr w:type="gramEnd"/>
+      <w:r>
+        <w:rPr>
+          <w:rFonts w:asciiTheme="minorBidi" w:eastAsia="Times New Roman" w:hAnsiTheme="minorBidi"/>
+          <w:color w:val="212338"/>
+          <w:sz w:val="32"/>
+          <w:szCs w:val="32"/>
+          <w:lang w:val="en-US"/>
+        </w:rPr>
+        <w:t>.method</w:t>
+      </w:r>
+      <w:proofErr w:type="spellEnd"/>
+      <w:r>
+        <w:rPr>
+          <w:rFonts w:asciiTheme="minorBidi" w:eastAsia="Times New Roman" w:hAnsiTheme="minorBidi"/>
+          <w:color w:val="212338"/>
+          <w:sz w:val="32"/>
+          <w:szCs w:val="32"/>
+          <w:lang w:val="en-US"/>
+        </w:rPr>
+        <w:t xml:space="preserve"> ==’METHOD’</w:t>
+      </w:r>
+    </w:p>
+    <w:p>
+      <w:pPr>
+        <w:pStyle w:val="ListParagraph"/>
+        <w:numPr>
+          <w:ilvl w:val="1"/>
+          <w:numId w:val="2"/>
+        </w:numPr>
+        <w:spacing w:before="150" w:after="450"/>
+        <w:outlineLvl w:val="1"/>
+        <w:rPr>
+          <w:rFonts w:asciiTheme="minorBidi" w:eastAsia="Times New Roman" w:hAnsiTheme="minorBidi"/>
+          <w:color w:val="212338"/>
+          <w:sz w:val="32"/>
+          <w:szCs w:val="32"/>
+          <w:lang w:val="en-US"/>
+        </w:rPr>
+      </w:pPr>
+      <w:r>
+        <w:rPr>
+          <w:rFonts w:asciiTheme="minorBidi" w:eastAsia="Times New Roman" w:hAnsiTheme="minorBidi"/>
+          <w:color w:val="212338"/>
+          <w:sz w:val="32"/>
+          <w:szCs w:val="32"/>
+          <w:lang w:val="en-US"/>
+        </w:rPr>
+        <w:t>and return based on method and permission</w:t>
+      </w:r>
+    </w:p>
+    <w:p>
+      <w:pPr>
+        <w:pStyle w:val="Heading2"/>
+        <w:spacing w:before="150" w:beforeAutospacing="0" w:after="450" w:afterAutospacing="0"/>
+        <w:rPr>
+          <w:rFonts w:ascii="Proxima" w:hAnsi="Proxima"/>
+          <w:color w:val="212338"/>
+        </w:rPr>
+      </w:pPr>
+      <w:r>
+        <w:rPr>
+          <w:rFonts w:ascii="Proxima" w:hAnsi="Proxima"/>
+          <w:color w:val="212338"/>
+        </w:rPr>
+        <w:t>Applying Custom Permissions</w:t>
+      </w:r>
+    </w:p>
+    <w:p>
+      <w:pPr>
+        <w:pStyle w:val="ListParagraph"/>
+        <w:numPr>
+          <w:ilvl w:val="0"/>
+          <w:numId w:val="2"/>
+        </w:numPr>
+        <w:spacing w:before="150" w:after="450"/>
+        <w:outlineLvl w:val="1"/>
+        <w:rPr>
+          <w:rFonts w:asciiTheme="minorBidi" w:eastAsia="Times New Roman" w:hAnsiTheme="minorBidi"/>
+          <w:color w:val="212338"/>
+          <w:sz w:val="32"/>
+          <w:szCs w:val="32"/>
+          <w:lang w:val="en-US"/>
+        </w:rPr>
+      </w:pPr>
+      <w:r>
+        <w:rPr>
+          <w:rFonts w:asciiTheme="minorBidi" w:eastAsia="Times New Roman" w:hAnsiTheme="minorBidi"/>
+          <w:color w:val="212338"/>
+          <w:sz w:val="32"/>
+          <w:szCs w:val="32"/>
+          <w:lang w:val="en-US"/>
+        </w:rPr>
+        <w:t xml:space="preserve">there are cases where the permissions defined in the </w:t>
+      </w:r>
+      <w:proofErr w:type="spellStart"/>
+      <w:r>
+        <w:rPr>
+          <w:rFonts w:asciiTheme="minorBidi" w:eastAsia="Times New Roman" w:hAnsiTheme="minorBidi"/>
+          <w:color w:val="212338"/>
+          <w:sz w:val="32"/>
+          <w:szCs w:val="32"/>
+          <w:lang w:val="en-US"/>
+        </w:rPr>
+        <w:t>api</w:t>
+      </w:r>
+      <w:proofErr w:type="spellEnd"/>
+      <w:r>
+        <w:rPr>
+          <w:rFonts w:asciiTheme="minorBidi" w:eastAsia="Times New Roman" w:hAnsiTheme="minorBidi"/>
+          <w:color w:val="212338"/>
+          <w:sz w:val="32"/>
+          <w:szCs w:val="32"/>
+          <w:lang w:val="en-US"/>
+        </w:rPr>
+        <w:t xml:space="preserve"> can’t help me.</w:t>
+      </w:r>
+    </w:p>
+    <w:p>
+      <w:pPr>
+        <w:pStyle w:val="ListParagraph"/>
+        <w:numPr>
+          <w:ilvl w:val="0"/>
+          <w:numId w:val="2"/>
+        </w:numPr>
+        <w:spacing w:before="150" w:after="450"/>
+        <w:outlineLvl w:val="1"/>
+        <w:rPr>
+          <w:rFonts w:asciiTheme="minorBidi" w:eastAsia="Times New Roman" w:hAnsiTheme="minorBidi"/>
+          <w:color w:val="212338"/>
+          <w:sz w:val="32"/>
+          <w:szCs w:val="32"/>
+          <w:lang w:val="en-US"/>
+        </w:rPr>
+      </w:pPr>
+      <w:r>
+        <w:rPr>
+          <w:rFonts w:asciiTheme="minorBidi" w:eastAsia="Times New Roman" w:hAnsiTheme="minorBidi"/>
+          <w:color w:val="212338"/>
+          <w:sz w:val="32"/>
+          <w:szCs w:val="32"/>
+          <w:lang w:val="en-US"/>
+        </w:rPr>
+        <w:t>For example</w:t>
+      </w:r>
+      <w:r>
+        <w:rPr>
+          <w:rFonts w:asciiTheme="minorBidi" w:eastAsia="Times New Roman" w:hAnsiTheme="minorBidi"/>
+          <w:color w:val="212338"/>
+          <w:sz w:val="32"/>
+          <w:szCs w:val="32"/>
+          <w:lang w:val="en-US"/>
+        </w:rPr>
+        <w:t>,</w:t>
+      </w:r>
+      <w:r>
+        <w:rPr>
+          <w:rFonts w:asciiTheme="minorBidi" w:eastAsia="Times New Roman" w:hAnsiTheme="minorBidi"/>
+          <w:color w:val="212338"/>
+          <w:sz w:val="32"/>
+          <w:szCs w:val="32"/>
+          <w:lang w:val="en-US"/>
+        </w:rPr>
+        <w:t xml:space="preserve"> </w:t>
+      </w:r>
+      <w:r>
+        <w:rPr>
+          <w:rFonts w:asciiTheme="minorBidi" w:eastAsia="Times New Roman" w:hAnsiTheme="minorBidi"/>
+          <w:color w:val="212338"/>
+          <w:sz w:val="32"/>
+          <w:szCs w:val="32"/>
+          <w:lang w:val="en-US"/>
+        </w:rPr>
+        <w:t xml:space="preserve">I want my products to be </w:t>
+      </w:r>
+      <w:proofErr w:type="spellStart"/>
+      <w:r>
+        <w:rPr>
+          <w:rFonts w:asciiTheme="minorBidi" w:eastAsia="Times New Roman" w:hAnsiTheme="minorBidi"/>
+          <w:color w:val="212338"/>
+          <w:sz w:val="32"/>
+          <w:szCs w:val="32"/>
+          <w:lang w:val="en-US"/>
+        </w:rPr>
+        <w:t>visiable</w:t>
+      </w:r>
+      <w:proofErr w:type="spellEnd"/>
+      <w:r>
+        <w:rPr>
+          <w:rFonts w:asciiTheme="minorBidi" w:eastAsia="Times New Roman" w:hAnsiTheme="minorBidi"/>
+          <w:color w:val="212338"/>
+          <w:sz w:val="32"/>
+          <w:szCs w:val="32"/>
+          <w:lang w:val="en-US"/>
+        </w:rPr>
+        <w:t xml:space="preserve"> for everyone but can be modified only by staff.</w:t>
+      </w:r>
+    </w:p>
+    <w:p>
+      <w:pPr>
+        <w:pStyle w:val="ListParagraph"/>
+        <w:numPr>
+          <w:ilvl w:val="1"/>
+          <w:numId w:val="2"/>
+        </w:numPr>
+        <w:spacing w:before="150" w:after="450"/>
+        <w:outlineLvl w:val="1"/>
+        <w:rPr>
+          <w:rFonts w:asciiTheme="minorBidi" w:eastAsia="Times New Roman" w:hAnsiTheme="minorBidi"/>
+          <w:color w:val="212338"/>
+          <w:sz w:val="32"/>
+          <w:szCs w:val="32"/>
+          <w:lang w:val="en-US"/>
+        </w:rPr>
+      </w:pPr>
+      <w:r>
+        <w:rPr>
+          <w:rFonts w:asciiTheme="minorBidi" w:eastAsia="Times New Roman" w:hAnsiTheme="minorBidi"/>
+          <w:color w:val="212338"/>
+          <w:sz w:val="32"/>
+          <w:szCs w:val="32"/>
+          <w:lang w:val="en-US"/>
+        </w:rPr>
+        <w:t xml:space="preserve">This case does not exist in the Permissions classes e.g., </w:t>
+      </w:r>
+      <w:proofErr w:type="spellStart"/>
+      <w:r>
+        <w:rPr>
+          <w:rFonts w:asciiTheme="minorBidi" w:eastAsia="Times New Roman" w:hAnsiTheme="minorBidi"/>
+          <w:color w:val="212338"/>
+          <w:sz w:val="32"/>
+          <w:szCs w:val="32"/>
+          <w:lang w:val="en-US"/>
+        </w:rPr>
+        <w:t>IsAuthenticated</w:t>
+      </w:r>
+      <w:proofErr w:type="spellEnd"/>
+      <w:r>
+        <w:rPr>
+          <w:rFonts w:asciiTheme="minorBidi" w:eastAsia="Times New Roman" w:hAnsiTheme="minorBidi"/>
+          <w:color w:val="212338"/>
+          <w:sz w:val="32"/>
+          <w:szCs w:val="32"/>
+          <w:lang w:val="en-US"/>
+        </w:rPr>
+        <w:t xml:space="preserve">, </w:t>
+      </w:r>
+      <w:proofErr w:type="spellStart"/>
+      <w:r>
+        <w:rPr>
+          <w:rFonts w:asciiTheme="minorBidi" w:eastAsia="Times New Roman" w:hAnsiTheme="minorBidi"/>
+          <w:color w:val="212338"/>
+          <w:sz w:val="32"/>
+          <w:szCs w:val="32"/>
+          <w:lang w:val="en-US"/>
+        </w:rPr>
+        <w:t>AllowAny</w:t>
+      </w:r>
+      <w:proofErr w:type="spellEnd"/>
+      <w:r>
+        <w:rPr>
+          <w:rFonts w:asciiTheme="minorBidi" w:eastAsia="Times New Roman" w:hAnsiTheme="minorBidi"/>
+          <w:color w:val="212338"/>
+          <w:sz w:val="32"/>
+          <w:szCs w:val="32"/>
+          <w:lang w:val="en-US"/>
+        </w:rPr>
+        <w:t xml:space="preserve"> and they all inherit from </w:t>
+      </w:r>
+      <w:proofErr w:type="spellStart"/>
+      <w:r>
+        <w:rPr>
+          <w:rFonts w:asciiTheme="minorBidi" w:eastAsia="Times New Roman" w:hAnsiTheme="minorBidi"/>
+          <w:color w:val="212338"/>
+          <w:sz w:val="32"/>
+          <w:szCs w:val="32"/>
+          <w:lang w:val="en-US"/>
+        </w:rPr>
+        <w:t>PermissionBase</w:t>
+      </w:r>
+      <w:proofErr w:type="spellEnd"/>
       <w:r>
         <w:rPr>
           <w:rFonts w:asciiTheme="minorBidi" w:eastAsia="Times New Roman" w:hAnsiTheme="minorBidi"/>
@@ -2340,6 +4163,34 @@
       <w:pPr>
         <w:pStyle w:val="ListParagraph"/>
         <w:numPr>
+          <w:ilvl w:val="1"/>
+          <w:numId w:val="2"/>
+        </w:numPr>
+        <w:spacing w:before="150" w:after="450"/>
+        <w:outlineLvl w:val="1"/>
+        <w:rPr>
+          <w:rFonts w:asciiTheme="minorBidi" w:eastAsia="Times New Roman" w:hAnsiTheme="minorBidi"/>
+          <w:color w:val="212338"/>
+          <w:sz w:val="32"/>
+          <w:szCs w:val="32"/>
+          <w:lang w:val="en-US"/>
+        </w:rPr>
+      </w:pPr>
+      <w:r>
+        <w:rPr>
+          <w:rFonts w:asciiTheme="minorBidi" w:eastAsia="Times New Roman" w:hAnsiTheme="minorBidi"/>
+          <w:color w:val="212338"/>
+          <w:sz w:val="32"/>
+          <w:szCs w:val="32"/>
+          <w:lang w:val="en-US"/>
+        </w:rPr>
+        <w:t>But there is no permission Allow any to read but to modify only staff.</w:t>
+      </w:r>
+    </w:p>
+    <w:p>
+      <w:pPr>
+        <w:pStyle w:val="ListParagraph"/>
+        <w:numPr>
           <w:ilvl w:val="0"/>
           <w:numId w:val="2"/>
         </w:numPr>
@@ -2361,75 +4212,29 @@
           <w:szCs w:val="32"/>
           <w:lang w:val="en-US"/>
         </w:rPr>
-        <w:t xml:space="preserve">I need to provide the </w:t>
-      </w:r>
-      <w:proofErr w:type="spellStart"/>
-      <w:r>
-        <w:rPr>
-          <w:rFonts w:asciiTheme="minorBidi" w:eastAsia="Times New Roman" w:hAnsiTheme="minorBidi"/>
-          <w:color w:val="212338"/>
-          <w:sz w:val="32"/>
-          <w:szCs w:val="32"/>
-          <w:lang w:val="en-US"/>
-        </w:rPr>
-        <w:t>jwt</w:t>
-      </w:r>
-      <w:proofErr w:type="spellEnd"/>
-      <w:r>
-        <w:rPr>
-          <w:rFonts w:asciiTheme="minorBidi" w:eastAsia="Times New Roman" w:hAnsiTheme="minorBidi"/>
-          <w:color w:val="212338"/>
-          <w:sz w:val="32"/>
-          <w:szCs w:val="32"/>
-          <w:lang w:val="en-US"/>
-        </w:rPr>
-        <w:t xml:space="preserve"> to header and it’s a json object like this:</w:t>
-      </w:r>
-    </w:p>
-    <w:p>
-      <w:pPr>
-        <w:spacing w:before="150" w:after="450"/>
-        <w:ind w:left="720" w:firstLine="720"/>
-        <w:outlineLvl w:val="1"/>
-        <w:rPr>
-          <w:rFonts w:asciiTheme="minorBidi" w:eastAsia="Times New Roman" w:hAnsiTheme="minorBidi"/>
-          <w:color w:val="212338"/>
-          <w:sz w:val="32"/>
-          <w:szCs w:val="32"/>
-          <w:lang w:val="en-US"/>
-        </w:rPr>
-      </w:pPr>
-      <w:r>
-        <w:rPr>
-          <w:rFonts w:asciiTheme="minorBidi" w:eastAsia="Times New Roman" w:hAnsiTheme="minorBidi"/>
-          <w:color w:val="212338"/>
-          <w:sz w:val="32"/>
-          <w:szCs w:val="32"/>
-          <w:lang w:val="en-US"/>
-        </w:rPr>
-        <w:t xml:space="preserve">{“Authorization”: “JWT </w:t>
-      </w:r>
-      <w:proofErr w:type="spellStart"/>
-      <w:r>
-        <w:rPr>
-          <w:rFonts w:asciiTheme="minorBidi" w:eastAsia="Times New Roman" w:hAnsiTheme="minorBidi"/>
-          <w:color w:val="212338"/>
-          <w:sz w:val="32"/>
-          <w:szCs w:val="32"/>
-          <w:lang w:val="en-US"/>
-        </w:rPr>
-        <w:t>myToken</w:t>
-      </w:r>
-      <w:proofErr w:type="spellEnd"/>
-      <w:r>
-        <w:rPr>
-          <w:rFonts w:asciiTheme="minorBidi" w:eastAsia="Times New Roman" w:hAnsiTheme="minorBidi"/>
-          <w:color w:val="212338"/>
-          <w:sz w:val="32"/>
-          <w:szCs w:val="32"/>
-          <w:lang w:val="en-US"/>
-        </w:rPr>
-        <w:t>”}</w:t>
+        <w:t xml:space="preserve">To do this I need to go create a class that inherit from </w:t>
+      </w:r>
+      <w:proofErr w:type="spellStart"/>
+      <w:r>
+        <w:rPr>
+          <w:rFonts w:asciiTheme="minorBidi" w:eastAsia="Times New Roman" w:hAnsiTheme="minorBidi"/>
+          <w:color w:val="212338"/>
+          <w:sz w:val="32"/>
+          <w:szCs w:val="32"/>
+          <w:lang w:val="en-US"/>
+        </w:rPr>
+        <w:t>BasePermission</w:t>
+      </w:r>
+      <w:proofErr w:type="spellEnd"/>
+      <w:r>
+        <w:rPr>
+          <w:rFonts w:asciiTheme="minorBidi" w:eastAsia="Times New Roman" w:hAnsiTheme="minorBidi"/>
+          <w:color w:val="212338"/>
+          <w:sz w:val="32"/>
+          <w:szCs w:val="32"/>
+          <w:lang w:val="en-US"/>
+        </w:rPr>
+        <w:t xml:space="preserve"> class.</w:t>
       </w:r>
     </w:p>
     <w:p>
@@ -2457,49 +4262,29 @@
           <w:szCs w:val="32"/>
           <w:lang w:val="en-US"/>
         </w:rPr>
-        <w:t xml:space="preserve">If I want to customize my </w:t>
-      </w:r>
-      <w:r>
-        <w:rPr>
-          <w:rFonts w:asciiTheme="minorBidi" w:eastAsia="Times New Roman" w:hAnsiTheme="minorBidi"/>
-          <w:color w:val="212338"/>
-          <w:sz w:val="32"/>
-          <w:szCs w:val="32"/>
-          <w:lang w:val="en-US"/>
-        </w:rPr>
-        <w:t>response,</w:t>
-      </w:r>
-      <w:r>
-        <w:rPr>
-          <w:rFonts w:asciiTheme="minorBidi" w:eastAsia="Times New Roman" w:hAnsiTheme="minorBidi"/>
-          <w:color w:val="212338"/>
-          <w:sz w:val="32"/>
-          <w:szCs w:val="32"/>
-          <w:lang w:val="en-US"/>
-        </w:rPr>
-        <w:t xml:space="preserve"> I need to first import </w:t>
-      </w:r>
-      <w:proofErr w:type="spellStart"/>
-      <w:r>
-        <w:rPr>
-          <w:rFonts w:asciiTheme="minorBidi" w:eastAsia="Times New Roman" w:hAnsiTheme="minorBidi"/>
-          <w:color w:val="212338"/>
-          <w:sz w:val="32"/>
-          <w:szCs w:val="32"/>
-          <w:lang w:val="en-US"/>
-        </w:rPr>
-        <w:t>UserSerializer</w:t>
-      </w:r>
-      <w:proofErr w:type="spellEnd"/>
-      <w:r>
-        <w:rPr>
-          <w:rFonts w:asciiTheme="minorBidi" w:eastAsia="Times New Roman" w:hAnsiTheme="minorBidi"/>
-          <w:color w:val="212338"/>
-          <w:sz w:val="32"/>
-          <w:szCs w:val="32"/>
-          <w:lang w:val="en-US"/>
-        </w:rPr>
-        <w:t xml:space="preserve"> and extend my class from it.</w:t>
+        <w:t xml:space="preserve">Then I need to override </w:t>
+      </w:r>
+      <w:proofErr w:type="spellStart"/>
+      <w:r>
+        <w:rPr>
+          <w:rFonts w:asciiTheme="minorBidi" w:eastAsia="Times New Roman" w:hAnsiTheme="minorBidi"/>
+          <w:color w:val="212338"/>
+          <w:sz w:val="32"/>
+          <w:szCs w:val="32"/>
+          <w:lang w:val="en-US"/>
+        </w:rPr>
+        <w:t>has_permission</w:t>
+      </w:r>
+      <w:proofErr w:type="spellEnd"/>
+      <w:r>
+        <w:rPr>
+          <w:rFonts w:asciiTheme="minorBidi" w:eastAsia="Times New Roman" w:hAnsiTheme="minorBidi"/>
+          <w:color w:val="212338"/>
+          <w:sz w:val="32"/>
+          <w:szCs w:val="32"/>
+          <w:lang w:val="en-US"/>
+        </w:rPr>
+        <w:t xml:space="preserve"> method.</w:t>
       </w:r>
     </w:p>
     <w:p>
@@ -2527,39 +4312,91 @@
           <w:szCs w:val="32"/>
           <w:lang w:val="en-US"/>
         </w:rPr>
-        <w:t xml:space="preserve">Then create my </w:t>
-      </w:r>
-      <w:r>
-        <w:rPr>
-          <w:rFonts w:asciiTheme="minorBidi" w:eastAsia="Times New Roman" w:hAnsiTheme="minorBidi"/>
-          <w:color w:val="212338"/>
-          <w:sz w:val="32"/>
-          <w:szCs w:val="32"/>
-          <w:lang w:val="en-US"/>
-        </w:rPr>
-        <w:t xml:space="preserve">custom Meta (extends </w:t>
-      </w:r>
-      <w:proofErr w:type="spellStart"/>
-      <w:r>
-        <w:rPr>
-          <w:rFonts w:asciiTheme="minorBidi" w:eastAsia="Times New Roman" w:hAnsiTheme="minorBidi"/>
-          <w:color w:val="212338"/>
-          <w:sz w:val="32"/>
-          <w:szCs w:val="32"/>
-          <w:lang w:val="en-US"/>
-        </w:rPr>
-        <w:t>Base.Meta</w:t>
-      </w:r>
-      <w:proofErr w:type="spellEnd"/>
-      <w:r>
-        <w:rPr>
-          <w:rFonts w:asciiTheme="minorBidi" w:eastAsia="Times New Roman" w:hAnsiTheme="minorBidi"/>
-          <w:color w:val="212338"/>
-          <w:sz w:val="32"/>
-          <w:szCs w:val="32"/>
-          <w:lang w:val="en-US"/>
-        </w:rPr>
-        <w:t>):</w:t>
+        <w:t>The method returns either true or false.</w:t>
+      </w:r>
+    </w:p>
+    <w:p>
+      <w:pPr>
+        <w:pStyle w:val="ListParagraph"/>
+        <w:numPr>
+          <w:ilvl w:val="1"/>
+          <w:numId w:val="2"/>
+        </w:numPr>
+        <w:spacing w:before="150" w:after="450"/>
+        <w:outlineLvl w:val="1"/>
+        <w:rPr>
+          <w:rFonts w:asciiTheme="minorBidi" w:eastAsia="Times New Roman" w:hAnsiTheme="minorBidi"/>
+          <w:color w:val="212338"/>
+          <w:sz w:val="32"/>
+          <w:szCs w:val="32"/>
+          <w:lang w:val="en-US"/>
+        </w:rPr>
+      </w:pPr>
+      <w:r>
+        <w:rPr>
+          <w:rFonts w:asciiTheme="minorBidi" w:eastAsia="Times New Roman" w:hAnsiTheme="minorBidi"/>
+          <w:color w:val="212338"/>
+          <w:sz w:val="32"/>
+          <w:szCs w:val="32"/>
+          <w:lang w:val="en-US"/>
+        </w:rPr>
+        <w:t>Since I want only to make get method for public but as for updating and deleting only admin can do it.</w:t>
+      </w:r>
+    </w:p>
+    <w:p>
+      <w:pPr>
+        <w:pStyle w:val="ListParagraph"/>
+        <w:numPr>
+          <w:ilvl w:val="1"/>
+          <w:numId w:val="2"/>
+        </w:numPr>
+        <w:spacing w:before="150" w:after="450"/>
+        <w:outlineLvl w:val="1"/>
+        <w:rPr>
+          <w:rFonts w:asciiTheme="minorBidi" w:eastAsia="Times New Roman" w:hAnsiTheme="minorBidi"/>
+          <w:color w:val="212338"/>
+          <w:sz w:val="32"/>
+          <w:szCs w:val="32"/>
+          <w:lang w:val="en-US"/>
+        </w:rPr>
+      </w:pPr>
+      <w:r>
+        <w:rPr>
+          <w:rFonts w:asciiTheme="minorBidi" w:eastAsia="Times New Roman" w:hAnsiTheme="minorBidi"/>
+          <w:color w:val="212338"/>
+          <w:sz w:val="32"/>
+          <w:szCs w:val="32"/>
+          <w:lang w:val="en-US"/>
+        </w:rPr>
+        <w:t>And from request object get method and make if condition to the method I want it public and return true.</w:t>
+      </w:r>
+    </w:p>
+    <w:p>
+      <w:pPr>
+        <w:pStyle w:val="ListParagraph"/>
+        <w:numPr>
+          <w:ilvl w:val="1"/>
+          <w:numId w:val="2"/>
+        </w:numPr>
+        <w:spacing w:before="150" w:after="450"/>
+        <w:outlineLvl w:val="1"/>
+        <w:rPr>
+          <w:rFonts w:asciiTheme="minorBidi" w:eastAsia="Times New Roman" w:hAnsiTheme="minorBidi"/>
+          <w:color w:val="212338"/>
+          <w:sz w:val="32"/>
+          <w:szCs w:val="32"/>
+          <w:lang w:val="en-US"/>
+        </w:rPr>
+      </w:pPr>
+      <w:r>
+        <w:rPr>
+          <w:rFonts w:asciiTheme="minorBidi" w:eastAsia="Times New Roman" w:hAnsiTheme="minorBidi"/>
+          <w:color w:val="212338"/>
+          <w:sz w:val="32"/>
+          <w:szCs w:val="32"/>
+          <w:lang w:val="en-US"/>
+        </w:rPr>
+        <w:t>And for the rest I need to add bool condition to check if it’s authenticated and a staff member.</w:t>
       </w:r>
     </w:p>
     <w:p>
@@ -2587,8 +4424,174 @@
           <w:szCs w:val="32"/>
           <w:lang w:val="en-US"/>
         </w:rPr>
-        <w:t>I redefine the fields property and add fields I want to restore.</w:t>
-      </w:r>
+        <w:t>bool (</w:t>
+      </w:r>
+      <w:proofErr w:type="spellStart"/>
+      <w:r>
+        <w:rPr>
+          <w:rFonts w:asciiTheme="minorBidi" w:eastAsia="Times New Roman" w:hAnsiTheme="minorBidi"/>
+          <w:color w:val="212338"/>
+          <w:sz w:val="32"/>
+          <w:szCs w:val="32"/>
+          <w:lang w:val="en-US"/>
+        </w:rPr>
+        <w:t>request.user</w:t>
+      </w:r>
+      <w:proofErr w:type="spellEnd"/>
+      <w:r>
+        <w:rPr>
+          <w:rFonts w:asciiTheme="minorBidi" w:eastAsia="Times New Roman" w:hAnsiTheme="minorBidi"/>
+          <w:color w:val="212338"/>
+          <w:sz w:val="32"/>
+          <w:szCs w:val="32"/>
+          <w:lang w:val="en-US"/>
+        </w:rPr>
+        <w:t xml:space="preserve"> and </w:t>
+      </w:r>
+      <w:proofErr w:type="spellStart"/>
+      <w:r>
+        <w:rPr>
+          <w:rFonts w:asciiTheme="minorBidi" w:eastAsia="Times New Roman" w:hAnsiTheme="minorBidi"/>
+          <w:color w:val="212338"/>
+          <w:sz w:val="32"/>
+          <w:szCs w:val="32"/>
+          <w:lang w:val="en-US"/>
+        </w:rPr>
+        <w:t>request.user.is_staff</w:t>
+      </w:r>
+      <w:proofErr w:type="spellEnd"/>
+      <w:r>
+        <w:rPr>
+          <w:rFonts w:asciiTheme="minorBidi" w:eastAsia="Times New Roman" w:hAnsiTheme="minorBidi"/>
+          <w:color w:val="212338"/>
+          <w:sz w:val="32"/>
+          <w:szCs w:val="32"/>
+          <w:lang w:val="en-US"/>
+        </w:rPr>
+        <w:t>).</w:t>
+      </w:r>
+    </w:p>
+    <w:p>
+      <w:pPr>
+        <w:pStyle w:val="ListParagraph"/>
+        <w:numPr>
+          <w:ilvl w:val="2"/>
+          <w:numId w:val="2"/>
+        </w:numPr>
+        <w:spacing w:before="150" w:after="450"/>
+        <w:outlineLvl w:val="1"/>
+        <w:rPr>
+          <w:rFonts w:asciiTheme="minorBidi" w:eastAsia="Times New Roman" w:hAnsiTheme="minorBidi"/>
+          <w:color w:val="212338"/>
+          <w:sz w:val="32"/>
+          <w:szCs w:val="32"/>
+          <w:lang w:val="en-US"/>
+        </w:rPr>
+      </w:pPr>
+      <w:r>
+        <w:rPr>
+          <w:rFonts w:asciiTheme="minorBidi" w:eastAsia="Times New Roman" w:hAnsiTheme="minorBidi"/>
+          <w:color w:val="212338"/>
+          <w:sz w:val="32"/>
+          <w:szCs w:val="32"/>
+          <w:lang w:val="en-US"/>
+        </w:rPr>
+        <w:t>This will return false if both conditions are false or one of them otherwise it’s true, the true case scenario is staff and logged user can do update and delete or create.</w:t>
+      </w:r>
+    </w:p>
+    <w:p>
+      <w:pPr>
+        <w:pStyle w:val="ListParagraph"/>
+        <w:numPr>
+          <w:ilvl w:val="1"/>
+          <w:numId w:val="2"/>
+        </w:numPr>
+        <w:spacing w:before="150" w:after="450"/>
+        <w:outlineLvl w:val="1"/>
+        <w:rPr>
+          <w:rFonts w:asciiTheme="minorBidi" w:eastAsia="Times New Roman" w:hAnsiTheme="minorBidi"/>
+          <w:color w:val="212338"/>
+          <w:sz w:val="32"/>
+          <w:szCs w:val="32"/>
+          <w:lang w:val="en-US"/>
+        </w:rPr>
+      </w:pPr>
+      <w:r>
+        <w:rPr>
+          <w:rFonts w:asciiTheme="minorBidi" w:eastAsia="Times New Roman" w:hAnsiTheme="minorBidi"/>
+          <w:color w:val="212338"/>
+          <w:sz w:val="32"/>
+          <w:szCs w:val="32"/>
+          <w:lang w:val="en-US"/>
+        </w:rPr>
+        <w:t>There is a problem if I check the get only, I will prevent option and head methods so I need to check if this method in safe methods inside the rest:</w:t>
+      </w:r>
+    </w:p>
+    <w:p>
+      <w:pPr>
+        <w:pStyle w:val="ListParagraph"/>
+        <w:numPr>
+          <w:ilvl w:val="2"/>
+          <w:numId w:val="2"/>
+        </w:numPr>
+        <w:spacing w:before="150" w:after="450"/>
+        <w:outlineLvl w:val="1"/>
+        <w:rPr>
+          <w:rFonts w:asciiTheme="minorBidi" w:eastAsia="Times New Roman" w:hAnsiTheme="minorBidi"/>
+          <w:color w:val="212338"/>
+          <w:sz w:val="32"/>
+          <w:szCs w:val="32"/>
+          <w:lang w:val="en-US"/>
+        </w:rPr>
+      </w:pPr>
+      <w:proofErr w:type="spellStart"/>
+      <w:proofErr w:type="gramStart"/>
+      <w:r>
+        <w:rPr>
+          <w:rFonts w:asciiTheme="minorBidi" w:eastAsia="Times New Roman" w:hAnsiTheme="minorBidi"/>
+          <w:color w:val="212338"/>
+          <w:sz w:val="32"/>
+          <w:szCs w:val="32"/>
+          <w:lang w:val="en-US"/>
+        </w:rPr>
+        <w:t>permissions.SAFE</w:t>
+      </w:r>
+      <w:proofErr w:type="gramEnd"/>
+      <w:r>
+        <w:rPr>
+          <w:rFonts w:asciiTheme="minorBidi" w:eastAsia="Times New Roman" w:hAnsiTheme="minorBidi"/>
+          <w:color w:val="212338"/>
+          <w:sz w:val="32"/>
+          <w:szCs w:val="32"/>
+          <w:lang w:val="en-US"/>
+        </w:rPr>
+        <w:t>_METHODS</w:t>
+      </w:r>
+      <w:proofErr w:type="spellEnd"/>
+      <w:r>
+        <w:rPr>
+          <w:rFonts w:asciiTheme="minorBidi" w:eastAsia="Times New Roman" w:hAnsiTheme="minorBidi"/>
+          <w:color w:val="212338"/>
+          <w:sz w:val="32"/>
+          <w:szCs w:val="32"/>
+          <w:lang w:val="en-US"/>
+        </w:rPr>
+        <w:t xml:space="preserve">   // this is a tuple contain get head and option only.</w:t>
+      </w:r>
+    </w:p>
+    <w:p>
+      <w:pPr>
+        <w:pStyle w:val="ListParagraph"/>
+        <w:spacing w:before="150" w:after="450"/>
+        <w:outlineLvl w:val="1"/>
+        <w:rPr>
+          <w:rFonts w:ascii="inherit" w:eastAsia="Times New Roman" w:hAnsi="inherit" w:cs="Times New Roman"/>
+          <w:b/>
+          <w:bCs/>
+          <w:sz w:val="36"/>
+          <w:szCs w:val="36"/>
+        </w:rPr>
+      </w:pPr>
     </w:p>
     <w:p>
       <w:pPr>

</xml_diff>